<commit_message>
Leesbaarheid is een ding
</commit_message>
<xml_diff>
--- a/vpp/UCT sp gp69.docx
+++ b/vpp/UCT sp gp69.docx
@@ -1,28 +1,21 @@
 
 <file path=word/document.xml><?xml version="1.0" encoding="utf-8"?>
-<w:document xmlns:wpc="http://schemas.microsoft.com/office/word/2010/wordprocessingCanvas" xmlns:mc="http://schemas.openxmlformats.org/markup-compatibility/2006" xmlns:o="urn:schemas-microsoft-com:office:office" xmlns:r="http://schemas.openxmlformats.org/officeDocument/2006/relationships" xmlns:m="http://schemas.openxmlformats.org/officeDocument/2006/math" xmlns:v="urn:schemas-microsoft-com:vml" xmlns:wp14="http://schemas.microsoft.com/office/word/2010/wordprocessingDrawing" xmlns:wp="http://schemas.openxmlformats.org/drawingml/2006/wordprocessingDrawing" xmlns:w10="urn:schemas-microsoft-com:office:word" xmlns:w="http://schemas.openxmlformats.org/wordprocessingml/2006/main" xmlns:w14="http://schemas.microsoft.com/office/word/2010/wordml" xmlns:wpg="http://schemas.microsoft.com/office/word/2010/wordprocessingGroup" xmlns:wpi="http://schemas.microsoft.com/office/word/2010/wordprocessingInk" xmlns:wne="http://schemas.microsoft.com/office/word/2006/wordml" xmlns:wps="http://schemas.microsoft.com/office/word/2010/wordprocessingShape" mc:Ignorable="w14 wp14">
+<w:document xmlns:wpc="http://schemas.microsoft.com/office/word/2010/wordprocessingCanvas" xmlns:cx="http://schemas.microsoft.com/office/drawing/2014/chartex" xmlns:cx1="http://schemas.microsoft.com/office/drawing/2015/9/8/chartex" xmlns:cx2="http://schemas.microsoft.com/office/drawing/2015/10/21/chartex" xmlns:cx3="http://schemas.microsoft.com/office/drawing/2016/5/9/chartex" xmlns:cx4="http://schemas.microsoft.com/office/drawing/2016/5/10/chartex" xmlns:cx5="http://schemas.microsoft.com/office/drawing/2016/5/11/chartex" xmlns:cx6="http://schemas.microsoft.com/office/drawing/2016/5/12/chartex" xmlns:cx7="http://schemas.microsoft.com/office/drawing/2016/5/13/chartex" xmlns:cx8="http://schemas.microsoft.com/office/drawing/2016/5/14/chartex" xmlns:mc="http://schemas.openxmlformats.org/markup-compatibility/2006" xmlns:aink="http://schemas.microsoft.com/office/drawing/2016/ink" xmlns:am3d="http://schemas.microsoft.com/office/drawing/2017/model3d" xmlns:o="urn:schemas-microsoft-com:office:office" xmlns:r="http://schemas.openxmlformats.org/officeDocument/2006/relationships" xmlns:m="http://schemas.openxmlformats.org/officeDocument/2006/math" xmlns:v="urn:schemas-microsoft-com:vml" xmlns:wp14="http://schemas.microsoft.com/office/word/2010/wordprocessingDrawing" xmlns:wp="http://schemas.openxmlformats.org/drawingml/2006/wordprocessingDrawing" xmlns:w10="urn:schemas-microsoft-com:office:word" xmlns:w="http://schemas.openxmlformats.org/wordprocessingml/2006/main" xmlns:w14="http://schemas.microsoft.com/office/word/2010/wordml" xmlns:w15="http://schemas.microsoft.com/office/word/2012/wordml" xmlns:w16cex="http://schemas.microsoft.com/office/word/2018/wordml/cex" xmlns:w16cid="http://schemas.microsoft.com/office/word/2016/wordml/cid" xmlns:w16="http://schemas.microsoft.com/office/word/2018/wordml" xmlns:w16se="http://schemas.microsoft.com/office/word/2015/wordml/symex" xmlns:wpg="http://schemas.microsoft.com/office/word/2010/wordprocessingGroup" xmlns:wpi="http://schemas.microsoft.com/office/word/2010/wordprocessingInk" xmlns:wne="http://schemas.microsoft.com/office/word/2006/wordml" xmlns:wps="http://schemas.microsoft.com/office/word/2010/wordprocessingShape" mc:Ignorable="w14 w15 w16se w16cid w16 w16cex wp14">
   <w:body>
     <w:p>
-      <w:proofErr w:type="spellStart"/>
       <w:r>
-        <w:t>Use</w:t>
-      </w:r>
-      <w:proofErr w:type="spellEnd"/>
-      <w:r>
-        <w:t xml:space="preserve"> Case Te</w:t>
+        <w:t>Use Case Te</w:t>
       </w:r>
       <w:r>
         <w:t>m</w:t>
       </w:r>
-      <w:bookmarkStart w:id="0" w:name="_GoBack"/>
-      <w:bookmarkEnd w:id="0"/>
       <w:r>
         <w:t>plates</w:t>
       </w:r>
     </w:p>
     <w:tbl>
       <w:tblPr>
-        <w:tblStyle w:val="Tabelraster"/>
+        <w:tblStyle w:val="TableGrid"/>
         <w:tblW w:w="0" w:type="auto"/>
         <w:tblLook w:val="04A0" w:firstRow="1" w:lastRow="0" w:firstColumn="1" w:lastColumn="0" w:noHBand="0" w:noVBand="1"/>
       </w:tblPr>
@@ -58,13 +51,8 @@
             <w:tcW w:w="4606" w:type="dxa"/>
           </w:tcPr>
           <w:p>
-            <w:proofErr w:type="spellStart"/>
-            <w:r>
-              <w:t>Use</w:t>
-            </w:r>
-            <w:proofErr w:type="spellEnd"/>
-            <w:r>
-              <w:t xml:space="preserve"> Case Nummer</w:t>
+            <w:r>
+              <w:t>Use Case Nummer</w:t>
             </w:r>
           </w:p>
         </w:tc>
@@ -129,11 +117,9 @@
             <w:tcW w:w="4606" w:type="dxa"/>
           </w:tcPr>
           <w:p>
-            <w:proofErr w:type="spellStart"/>
             <w:r>
               <w:t>Description</w:t>
             </w:r>
-            <w:proofErr w:type="spellEnd"/>
           </w:p>
         </w:tc>
         <w:tc>
@@ -193,23 +179,18 @@
             <w:tcW w:w="4606" w:type="dxa"/>
           </w:tcPr>
           <w:p>
-            <w:proofErr w:type="spellStart"/>
-            <w:r>
-              <w:t>Main</w:t>
-            </w:r>
-            <w:proofErr w:type="spellEnd"/>
-            <w:r>
-              <w:t xml:space="preserve"> Scenario</w:t>
-            </w:r>
-          </w:p>
-        </w:tc>
-        <w:tc>
-          <w:tcPr>
-            <w:tcW w:w="4606" w:type="dxa"/>
-          </w:tcPr>
-          <w:p>
-            <w:pPr>
-              <w:pStyle w:val="Lijstalinea"/>
+            <w:r>
+              <w:t>Main Scenario</w:t>
+            </w:r>
+          </w:p>
+        </w:tc>
+        <w:tc>
+          <w:tcPr>
+            <w:tcW w:w="4606" w:type="dxa"/>
+          </w:tcPr>
+          <w:p>
+            <w:pPr>
+              <w:pStyle w:val="ListParagraph"/>
               <w:numPr>
                 <w:ilvl w:val="0"/>
                 <w:numId w:val="1"/>
@@ -221,7 +202,7 @@
           </w:p>
           <w:p>
             <w:pPr>
-              <w:pStyle w:val="Lijstalinea"/>
+              <w:pStyle w:val="ListParagraph"/>
               <w:numPr>
                 <w:ilvl w:val="0"/>
                 <w:numId w:val="1"/>
@@ -233,7 +214,7 @@
           </w:p>
           <w:p>
             <w:pPr>
-              <w:pStyle w:val="Lijstalinea"/>
+              <w:pStyle w:val="ListParagraph"/>
               <w:numPr>
                 <w:ilvl w:val="0"/>
                 <w:numId w:val="1"/>
@@ -245,7 +226,7 @@
           </w:p>
           <w:p>
             <w:pPr>
-              <w:pStyle w:val="Lijstalinea"/>
+              <w:pStyle w:val="ListParagraph"/>
               <w:numPr>
                 <w:ilvl w:val="0"/>
                 <w:numId w:val="1"/>
@@ -279,24 +260,19 @@
           </w:p>
           <w:p>
             <w:pPr>
-              <w:pStyle w:val="Lijstalinea"/>
+              <w:pStyle w:val="ListParagraph"/>
               <w:numPr>
                 <w:ilvl w:val="0"/>
                 <w:numId w:val="10"/>
               </w:numPr>
             </w:pPr>
-            <w:proofErr w:type="spellStart"/>
-            <w:r>
-              <w:t>Actoer</w:t>
-            </w:r>
-            <w:proofErr w:type="spellEnd"/>
-            <w:r>
-              <w:t xml:space="preserve"> selecteert aanwezigheid inzien</w:t>
-            </w:r>
-          </w:p>
-          <w:p>
-            <w:pPr>
-              <w:pStyle w:val="Lijstalinea"/>
+            <w:r>
+              <w:t>Actoer selecteert aanwezigheid inzien</w:t>
+            </w:r>
+          </w:p>
+          <w:p>
+            <w:pPr>
+              <w:pStyle w:val="ListParagraph"/>
               <w:numPr>
                 <w:ilvl w:val="0"/>
                 <w:numId w:val="10"/>
@@ -313,7 +289,7 @@
     <w:p/>
     <w:tbl>
       <w:tblPr>
-        <w:tblStyle w:val="Tabelraster"/>
+        <w:tblStyle w:val="TableGrid"/>
         <w:tblW w:w="0" w:type="auto"/>
         <w:tblLook w:val="04A0" w:firstRow="1" w:lastRow="0" w:firstColumn="1" w:lastColumn="0" w:noHBand="0" w:noVBand="1"/>
       </w:tblPr>
@@ -349,13 +325,8 @@
             <w:tcW w:w="4606" w:type="dxa"/>
           </w:tcPr>
           <w:p>
-            <w:proofErr w:type="spellStart"/>
-            <w:r>
-              <w:t>Use</w:t>
-            </w:r>
-            <w:proofErr w:type="spellEnd"/>
-            <w:r>
-              <w:t xml:space="preserve"> Case Nummer</w:t>
+            <w:r>
+              <w:t>Use Case Nummer</w:t>
             </w:r>
           </w:p>
         </w:tc>
@@ -420,11 +391,9 @@
             <w:tcW w:w="4606" w:type="dxa"/>
           </w:tcPr>
           <w:p>
-            <w:proofErr w:type="spellStart"/>
             <w:r>
               <w:t>Description</w:t>
             </w:r>
-            <w:proofErr w:type="spellEnd"/>
           </w:p>
         </w:tc>
         <w:tc>
@@ -484,23 +453,18 @@
             <w:tcW w:w="4606" w:type="dxa"/>
           </w:tcPr>
           <w:p>
-            <w:proofErr w:type="spellStart"/>
-            <w:r>
-              <w:t>Main</w:t>
-            </w:r>
-            <w:proofErr w:type="spellEnd"/>
-            <w:r>
-              <w:t xml:space="preserve"> Scenario</w:t>
-            </w:r>
-          </w:p>
-        </w:tc>
-        <w:tc>
-          <w:tcPr>
-            <w:tcW w:w="4606" w:type="dxa"/>
-          </w:tcPr>
-          <w:p>
-            <w:pPr>
-              <w:pStyle w:val="Lijstalinea"/>
+            <w:r>
+              <w:t>Main Scenario</w:t>
+            </w:r>
+          </w:p>
+        </w:tc>
+        <w:tc>
+          <w:tcPr>
+            <w:tcW w:w="4606" w:type="dxa"/>
+          </w:tcPr>
+          <w:p>
+            <w:pPr>
+              <w:pStyle w:val="ListParagraph"/>
               <w:numPr>
                 <w:ilvl w:val="0"/>
                 <w:numId w:val="3"/>
@@ -512,7 +476,7 @@
           </w:p>
           <w:p>
             <w:pPr>
-              <w:pStyle w:val="Lijstalinea"/>
+              <w:pStyle w:val="ListParagraph"/>
               <w:numPr>
                 <w:ilvl w:val="0"/>
                 <w:numId w:val="3"/>
@@ -524,7 +488,7 @@
           </w:p>
           <w:p>
             <w:pPr>
-              <w:pStyle w:val="Lijstalinea"/>
+              <w:pStyle w:val="ListParagraph"/>
               <w:numPr>
                 <w:ilvl w:val="0"/>
                 <w:numId w:val="3"/>
@@ -536,7 +500,7 @@
           </w:p>
           <w:p>
             <w:pPr>
-              <w:pStyle w:val="Lijstalinea"/>
+              <w:pStyle w:val="ListParagraph"/>
               <w:numPr>
                 <w:ilvl w:val="0"/>
                 <w:numId w:val="3"/>
@@ -548,7 +512,7 @@
           </w:p>
           <w:p>
             <w:pPr>
-              <w:pStyle w:val="Lijstalinea"/>
+              <w:pStyle w:val="ListParagraph"/>
               <w:numPr>
                 <w:ilvl w:val="0"/>
                 <w:numId w:val="3"/>
@@ -560,7 +524,7 @@
           </w:p>
           <w:p>
             <w:pPr>
-              <w:pStyle w:val="Lijstalinea"/>
+              <w:pStyle w:val="ListParagraph"/>
               <w:numPr>
                 <w:ilvl w:val="0"/>
                 <w:numId w:val="3"/>
@@ -572,7 +536,7 @@
           </w:p>
           <w:p>
             <w:pPr>
-              <w:pStyle w:val="Lijstalinea"/>
+              <w:pStyle w:val="ListParagraph"/>
               <w:numPr>
                 <w:ilvl w:val="0"/>
                 <w:numId w:val="3"/>
@@ -609,7 +573,7 @@
           </w:p>
           <w:p>
             <w:pPr>
-              <w:pStyle w:val="Lijstalinea"/>
+              <w:pStyle w:val="ListParagraph"/>
               <w:numPr>
                 <w:ilvl w:val="0"/>
                 <w:numId w:val="4"/>
@@ -621,7 +585,7 @@
           </w:p>
           <w:p>
             <w:pPr>
-              <w:pStyle w:val="Lijstalinea"/>
+              <w:pStyle w:val="ListParagraph"/>
               <w:numPr>
                 <w:ilvl w:val="0"/>
                 <w:numId w:val="4"/>
@@ -641,7 +605,7 @@
           </w:p>
           <w:p>
             <w:pPr>
-              <w:pStyle w:val="Lijstalinea"/>
+              <w:pStyle w:val="ListParagraph"/>
               <w:numPr>
                 <w:ilvl w:val="0"/>
                 <w:numId w:val="5"/>
@@ -653,7 +617,7 @@
           </w:p>
           <w:p>
             <w:pPr>
-              <w:pStyle w:val="Lijstalinea"/>
+              <w:pStyle w:val="ListParagraph"/>
               <w:numPr>
                 <w:ilvl w:val="0"/>
                 <w:numId w:val="5"/>
@@ -673,7 +637,7 @@
           </w:p>
           <w:p>
             <w:pPr>
-              <w:pStyle w:val="Lijstalinea"/>
+              <w:pStyle w:val="ListParagraph"/>
               <w:numPr>
                 <w:ilvl w:val="0"/>
                 <w:numId w:val="6"/>
@@ -685,7 +649,7 @@
           </w:p>
           <w:p>
             <w:pPr>
-              <w:pStyle w:val="Lijstalinea"/>
+              <w:pStyle w:val="ListParagraph"/>
               <w:numPr>
                 <w:ilvl w:val="0"/>
                 <w:numId w:val="6"/>
@@ -706,10 +670,14 @@
         <w:t>datum van les selecteren</w:t>
       </w:r>
     </w:p>
-    <w:p/>
+    <w:p>
+      <w:r>
+        <w:br w:type="page"/>
+      </w:r>
+    </w:p>
     <w:tbl>
       <w:tblPr>
-        <w:tblStyle w:val="Tabelraster"/>
+        <w:tblStyle w:val="TableGrid"/>
         <w:tblW w:w="0" w:type="auto"/>
         <w:tblLook w:val="04A0" w:firstRow="1" w:lastRow="0" w:firstColumn="1" w:lastColumn="0" w:noHBand="0" w:noVBand="1"/>
       </w:tblPr>
@@ -731,6 +699,7 @@
           </w:tcPr>
           <w:p>
             <w:r>
+              <w:lastRenderedPageBreak/>
               <w:t>Naam</w:t>
             </w:r>
           </w:p>
@@ -765,13 +734,8 @@
             <w:hideMark/>
           </w:tcPr>
           <w:p>
-            <w:proofErr w:type="spellStart"/>
-            <w:r>
-              <w:t>Use</w:t>
-            </w:r>
-            <w:proofErr w:type="spellEnd"/>
-            <w:r>
-              <w:t xml:space="preserve"> Case Nummer</w:t>
+            <w:r>
+              <w:t>Use Case Nummer</w:t>
             </w:r>
           </w:p>
         </w:tc>
@@ -875,12 +839,9 @@
             <w:hideMark/>
           </w:tcPr>
           <w:p>
-            <w:proofErr w:type="spellStart"/>
-            <w:r>
-              <w:lastRenderedPageBreak/>
+            <w:r>
               <w:t>Description</w:t>
             </w:r>
-            <w:proofErr w:type="spellEnd"/>
           </w:p>
         </w:tc>
         <w:tc>
@@ -982,29 +943,24 @@
             <w:hideMark/>
           </w:tcPr>
           <w:p>
-            <w:proofErr w:type="spellStart"/>
-            <w:r>
-              <w:t>Main</w:t>
-            </w:r>
-            <w:proofErr w:type="spellEnd"/>
-            <w:r>
-              <w:t xml:space="preserve"> Scenario</w:t>
-            </w:r>
-          </w:p>
-        </w:tc>
-        <w:tc>
-          <w:tcPr>
-            <w:tcW w:w="4606" w:type="dxa"/>
-            <w:tcBorders>
-              <w:top w:val="single" w:sz="4" w:space="0" w:color="auto"/>
-              <w:left w:val="single" w:sz="4" w:space="0" w:color="auto"/>
-              <w:bottom w:val="single" w:sz="4" w:space="0" w:color="auto"/>
-              <w:right w:val="single" w:sz="4" w:space="0" w:color="auto"/>
-            </w:tcBorders>
-          </w:tcPr>
-          <w:p>
-            <w:pPr>
-              <w:pStyle w:val="Lijstalinea"/>
+            <w:r>
+              <w:t>Main Scenario</w:t>
+            </w:r>
+          </w:p>
+        </w:tc>
+        <w:tc>
+          <w:tcPr>
+            <w:tcW w:w="4606" w:type="dxa"/>
+            <w:tcBorders>
+              <w:top w:val="single" w:sz="4" w:space="0" w:color="auto"/>
+              <w:left w:val="single" w:sz="4" w:space="0" w:color="auto"/>
+              <w:bottom w:val="single" w:sz="4" w:space="0" w:color="auto"/>
+              <w:right w:val="single" w:sz="4" w:space="0" w:color="auto"/>
+            </w:tcBorders>
+          </w:tcPr>
+          <w:p>
+            <w:pPr>
+              <w:pStyle w:val="ListParagraph"/>
               <w:numPr>
                 <w:ilvl w:val="0"/>
                 <w:numId w:val="9"/>
@@ -1016,7 +972,7 @@
           </w:p>
           <w:p>
             <w:pPr>
-              <w:pStyle w:val="Lijstalinea"/>
+              <w:pStyle w:val="ListParagraph"/>
               <w:numPr>
                 <w:ilvl w:val="0"/>
                 <w:numId w:val="9"/>
@@ -1028,7 +984,7 @@
           </w:p>
           <w:p>
             <w:pPr>
-              <w:pStyle w:val="Lijstalinea"/>
+              <w:pStyle w:val="ListParagraph"/>
               <w:numPr>
                 <w:ilvl w:val="0"/>
                 <w:numId w:val="9"/>
@@ -1040,7 +996,7 @@
           </w:p>
           <w:p>
             <w:pPr>
-              <w:pStyle w:val="Lijstalinea"/>
+              <w:pStyle w:val="ListParagraph"/>
               <w:numPr>
                 <w:ilvl w:val="0"/>
                 <w:numId w:val="9"/>
@@ -1087,7 +1043,7 @@
           </w:p>
           <w:p>
             <w:pPr>
-              <w:pStyle w:val="Lijstalinea"/>
+              <w:pStyle w:val="ListParagraph"/>
               <w:numPr>
                 <w:ilvl w:val="0"/>
                 <w:numId w:val="11"/>
@@ -1099,7 +1055,7 @@
           </w:p>
           <w:p>
             <w:pPr>
-              <w:pStyle w:val="Lijstalinea"/>
+              <w:pStyle w:val="ListParagraph"/>
               <w:numPr>
                 <w:ilvl w:val="0"/>
                 <w:numId w:val="11"/>
@@ -1125,7 +1081,7 @@
           </w:p>
           <w:p>
             <w:pPr>
-              <w:pStyle w:val="Lijstalinea"/>
+              <w:pStyle w:val="ListParagraph"/>
               <w:numPr>
                 <w:ilvl w:val="0"/>
                 <w:numId w:val="13"/>
@@ -1137,7 +1093,7 @@
           </w:p>
           <w:p>
             <w:pPr>
-              <w:pStyle w:val="Lijstalinea"/>
+              <w:pStyle w:val="ListParagraph"/>
               <w:numPr>
                 <w:ilvl w:val="0"/>
                 <w:numId w:val="13"/>
@@ -1154,7 +1110,7 @@
     <w:p/>
     <w:tbl>
       <w:tblPr>
-        <w:tblStyle w:val="Tabelraster"/>
+        <w:tblStyle w:val="TableGrid"/>
         <w:tblW w:w="0" w:type="auto"/>
         <w:tblLook w:val="04A0" w:firstRow="1" w:lastRow="0" w:firstColumn="1" w:lastColumn="0" w:noHBand="0" w:noVBand="1"/>
       </w:tblPr>
@@ -1192,13 +1148,8 @@
           </w:tcPr>
           <w:p>
             <w:r>
-              <w:t xml:space="preserve">Contacteer </w:t>
-            </w:r>
-            <w:proofErr w:type="spellStart"/>
-            <w:r>
-              <w:t>SLBer</w:t>
-            </w:r>
-            <w:proofErr w:type="spellEnd"/>
+              <w:t>Contacteer SLBer</w:t>
+            </w:r>
           </w:p>
         </w:tc>
       </w:tr>
@@ -1215,13 +1166,8 @@
             <w:hideMark/>
           </w:tcPr>
           <w:p>
-            <w:proofErr w:type="spellStart"/>
-            <w:r>
-              <w:t>Use</w:t>
-            </w:r>
-            <w:proofErr w:type="spellEnd"/>
-            <w:r>
-              <w:t xml:space="preserve"> Case Nummer</w:t>
+            <w:r>
+              <w:t>Use Case Nummer</w:t>
             </w:r>
           </w:p>
         </w:tc>
@@ -1307,13 +1253,8 @@
           </w:tcPr>
           <w:p>
             <w:r>
-              <w:t xml:space="preserve">Student, Docent, </w:t>
-            </w:r>
-            <w:proofErr w:type="spellStart"/>
-            <w:r>
-              <w:t>SLBer</w:t>
-            </w:r>
-            <w:proofErr w:type="spellEnd"/>
+              <w:t>Student, Docent, SLBer</w:t>
+            </w:r>
           </w:p>
         </w:tc>
       </w:tr>
@@ -1330,11 +1271,9 @@
             <w:hideMark/>
           </w:tcPr>
           <w:p>
-            <w:proofErr w:type="spellStart"/>
             <w:r>
               <w:t>Description</w:t>
             </w:r>
-            <w:proofErr w:type="spellEnd"/>
           </w:p>
         </w:tc>
         <w:tc>
@@ -1415,13 +1354,8 @@
           </w:tcPr>
           <w:p>
             <w:r>
-              <w:t xml:space="preserve">Bericht gestuurd naar </w:t>
-            </w:r>
-            <w:proofErr w:type="spellStart"/>
-            <w:r>
-              <w:t>SLBer</w:t>
-            </w:r>
-            <w:proofErr w:type="spellEnd"/>
+              <w:t>Bericht gestuurd naar SLBer</w:t>
+            </w:r>
           </w:p>
         </w:tc>
       </w:tr>
@@ -1438,63 +1372,48 @@
             <w:hideMark/>
           </w:tcPr>
           <w:p>
-            <w:proofErr w:type="spellStart"/>
-            <w:r>
-              <w:t>Main</w:t>
-            </w:r>
-            <w:proofErr w:type="spellEnd"/>
-            <w:r>
-              <w:t xml:space="preserve"> Scenario</w:t>
-            </w:r>
-          </w:p>
-        </w:tc>
-        <w:tc>
-          <w:tcPr>
-            <w:tcW w:w="4606" w:type="dxa"/>
-            <w:tcBorders>
-              <w:top w:val="single" w:sz="4" w:space="0" w:color="auto"/>
-              <w:left w:val="single" w:sz="4" w:space="0" w:color="auto"/>
-              <w:bottom w:val="single" w:sz="4" w:space="0" w:color="auto"/>
-              <w:right w:val="single" w:sz="4" w:space="0" w:color="auto"/>
-            </w:tcBorders>
-          </w:tcPr>
-          <w:p>
-            <w:pPr>
-              <w:pStyle w:val="Lijstalinea"/>
+            <w:r>
+              <w:t>Main Scenario</w:t>
+            </w:r>
+          </w:p>
+        </w:tc>
+        <w:tc>
+          <w:tcPr>
+            <w:tcW w:w="4606" w:type="dxa"/>
+            <w:tcBorders>
+              <w:top w:val="single" w:sz="4" w:space="0" w:color="auto"/>
+              <w:left w:val="single" w:sz="4" w:space="0" w:color="auto"/>
+              <w:bottom w:val="single" w:sz="4" w:space="0" w:color="auto"/>
+              <w:right w:val="single" w:sz="4" w:space="0" w:color="auto"/>
+            </w:tcBorders>
+          </w:tcPr>
+          <w:p>
+            <w:pPr>
+              <w:pStyle w:val="ListParagraph"/>
               <w:numPr>
                 <w:ilvl w:val="0"/>
                 <w:numId w:val="14"/>
               </w:numPr>
             </w:pPr>
             <w:r>
-              <w:t xml:space="preserve">Actor selecteert Contacteer </w:t>
-            </w:r>
-            <w:proofErr w:type="spellStart"/>
-            <w:r>
-              <w:t>SLBer</w:t>
-            </w:r>
-            <w:proofErr w:type="spellEnd"/>
-          </w:p>
-          <w:p>
-            <w:pPr>
-              <w:pStyle w:val="Lijstalinea"/>
+              <w:t>Actor selecteert Contacteer SLBer</w:t>
+            </w:r>
+          </w:p>
+          <w:p>
+            <w:pPr>
+              <w:pStyle w:val="ListParagraph"/>
               <w:numPr>
                 <w:ilvl w:val="0"/>
                 <w:numId w:val="14"/>
               </w:numPr>
             </w:pPr>
             <w:r>
-              <w:t xml:space="preserve">Systeem selecteert </w:t>
-            </w:r>
-            <w:proofErr w:type="spellStart"/>
-            <w:r>
-              <w:t>SLBer</w:t>
-            </w:r>
-            <w:proofErr w:type="spellEnd"/>
-          </w:p>
-          <w:p>
-            <w:pPr>
-              <w:pStyle w:val="Lijstalinea"/>
+              <w:t>Systeem selecteert SLBer</w:t>
+            </w:r>
+          </w:p>
+          <w:p>
+            <w:pPr>
+              <w:pStyle w:val="ListParagraph"/>
               <w:numPr>
                 <w:ilvl w:val="0"/>
                 <w:numId w:val="14"/>
@@ -1506,27 +1425,19 @@
           </w:p>
           <w:p>
             <w:pPr>
-              <w:pStyle w:val="Lijstalinea"/>
+              <w:pStyle w:val="ListParagraph"/>
               <w:numPr>
                 <w:ilvl w:val="0"/>
                 <w:numId w:val="14"/>
               </w:numPr>
             </w:pPr>
             <w:r>
-              <w:t xml:space="preserve">Systeem vult </w:t>
-            </w:r>
-            <w:proofErr w:type="spellStart"/>
-            <w:r>
-              <w:t>SLBer</w:t>
-            </w:r>
-            <w:proofErr w:type="spellEnd"/>
-            <w:r>
-              <w:t xml:space="preserve"> in bij geadresseerde</w:t>
-            </w:r>
-          </w:p>
-          <w:p>
-            <w:pPr>
-              <w:pStyle w:val="Lijstalinea"/>
+              <w:t>Systeem vult SLBer in bij geadresseerde</w:t>
+            </w:r>
+          </w:p>
+          <w:p>
+            <w:pPr>
+              <w:pStyle w:val="ListParagraph"/>
               <w:numPr>
                 <w:ilvl w:val="0"/>
                 <w:numId w:val="14"/>
@@ -1538,7 +1449,7 @@
           </w:p>
           <w:p>
             <w:pPr>
-              <w:pStyle w:val="Lijstalinea"/>
+              <w:pStyle w:val="ListParagraph"/>
               <w:numPr>
                 <w:ilvl w:val="0"/>
                 <w:numId w:val="14"/>
@@ -1585,45 +1496,27 @@
           </w:p>
           <w:p>
             <w:pPr>
-              <w:pStyle w:val="Lijstalinea"/>
+              <w:pStyle w:val="ListParagraph"/>
               <w:numPr>
                 <w:ilvl w:val="0"/>
                 <w:numId w:val="15"/>
               </w:numPr>
             </w:pPr>
             <w:r>
-              <w:t xml:space="preserve">Actor selecteert Contacteer </w:t>
-            </w:r>
-            <w:proofErr w:type="spellStart"/>
-            <w:r>
-              <w:t>SLBer</w:t>
-            </w:r>
-            <w:proofErr w:type="spellEnd"/>
-          </w:p>
-          <w:p>
-            <w:pPr>
-              <w:pStyle w:val="Lijstalinea"/>
+              <w:t>Actor selecteert Contacteer SLBer</w:t>
+            </w:r>
+          </w:p>
+          <w:p>
+            <w:pPr>
+              <w:pStyle w:val="ListParagraph"/>
               <w:numPr>
                 <w:ilvl w:val="0"/>
                 <w:numId w:val="15"/>
               </w:numPr>
             </w:pPr>
             <w:r>
-              <w:t xml:space="preserve">Systeem kan </w:t>
-            </w:r>
-            <w:proofErr w:type="spellStart"/>
-            <w:r>
-              <w:t>SLBer</w:t>
-            </w:r>
-            <w:proofErr w:type="spellEnd"/>
-            <w:r>
-              <w:t xml:space="preserve"> </w:t>
-            </w:r>
-            <w:proofErr w:type="spellStart"/>
-            <w:r>
-              <w:t>nietvinden</w:t>
-            </w:r>
-            <w:proofErr w:type="spellEnd"/>
+              <w:t>Systeem kan SLBer nietvinden</w:t>
+            </w:r>
           </w:p>
           <w:p>
             <w:r>
@@ -1632,27 +1525,19 @@
           </w:p>
           <w:p>
             <w:pPr>
-              <w:pStyle w:val="Lijstalinea"/>
+              <w:pStyle w:val="ListParagraph"/>
               <w:numPr>
                 <w:ilvl w:val="0"/>
                 <w:numId w:val="16"/>
               </w:numPr>
             </w:pPr>
             <w:r>
-              <w:t xml:space="preserve">Systeem vult </w:t>
-            </w:r>
-            <w:proofErr w:type="spellStart"/>
-            <w:r>
-              <w:t>SLBer</w:t>
-            </w:r>
-            <w:proofErr w:type="spellEnd"/>
-            <w:r>
-              <w:t xml:space="preserve"> in bij geadresseerde</w:t>
-            </w:r>
-          </w:p>
-          <w:p>
-            <w:pPr>
-              <w:pStyle w:val="Lijstalinea"/>
+              <w:t>Systeem vult SLBer in bij geadresseerde</w:t>
+            </w:r>
+          </w:p>
+          <w:p>
+            <w:pPr>
+              <w:pStyle w:val="ListParagraph"/>
               <w:numPr>
                 <w:ilvl w:val="0"/>
                 <w:numId w:val="16"/>
@@ -1666,10 +1551,14 @@
       </w:tr>
     </w:tbl>
     <w:p/>
-    <w:p/>
+    <w:p>
+      <w:r>
+        <w:br w:type="page"/>
+      </w:r>
+    </w:p>
     <w:tbl>
       <w:tblPr>
-        <w:tblStyle w:val="Tabelraster"/>
+        <w:tblStyle w:val="TableGrid"/>
         <w:tblW w:w="0" w:type="auto"/>
         <w:tblLook w:val="04A0" w:firstRow="1" w:lastRow="0" w:firstColumn="1" w:lastColumn="0" w:noHBand="0" w:noVBand="1"/>
       </w:tblPr>
@@ -1691,6 +1580,7 @@
           </w:tcPr>
           <w:p>
             <w:r>
+              <w:lastRenderedPageBreak/>
               <w:t>Naam</w:t>
             </w:r>
           </w:p>
@@ -1725,13 +1615,8 @@
             <w:hideMark/>
           </w:tcPr>
           <w:p>
-            <w:proofErr w:type="spellStart"/>
-            <w:r>
-              <w:t>Use</w:t>
-            </w:r>
-            <w:proofErr w:type="spellEnd"/>
-            <w:r>
-              <w:t xml:space="preserve"> Case Nummer</w:t>
+            <w:r>
+              <w:t>Use Case Nummer</w:t>
             </w:r>
           </w:p>
         </w:tc>
@@ -1838,11 +1723,9 @@
             <w:hideMark/>
           </w:tcPr>
           <w:p>
-            <w:proofErr w:type="spellStart"/>
             <w:r>
               <w:t>Description</w:t>
             </w:r>
-            <w:proofErr w:type="spellEnd"/>
           </w:p>
         </w:tc>
         <w:tc>
@@ -1941,29 +1824,24 @@
             <w:hideMark/>
           </w:tcPr>
           <w:p>
-            <w:proofErr w:type="spellStart"/>
-            <w:r>
-              <w:t>Main</w:t>
-            </w:r>
-            <w:proofErr w:type="spellEnd"/>
-            <w:r>
-              <w:t xml:space="preserve"> Scenario</w:t>
-            </w:r>
-          </w:p>
-        </w:tc>
-        <w:tc>
-          <w:tcPr>
-            <w:tcW w:w="4606" w:type="dxa"/>
-            <w:tcBorders>
-              <w:top w:val="single" w:sz="4" w:space="0" w:color="auto"/>
-              <w:left w:val="single" w:sz="4" w:space="0" w:color="auto"/>
-              <w:bottom w:val="single" w:sz="4" w:space="0" w:color="auto"/>
-              <w:right w:val="single" w:sz="4" w:space="0" w:color="auto"/>
-            </w:tcBorders>
-          </w:tcPr>
-          <w:p>
-            <w:pPr>
-              <w:pStyle w:val="Lijstalinea"/>
+            <w:r>
+              <w:t>Main Scenario</w:t>
+            </w:r>
+          </w:p>
+        </w:tc>
+        <w:tc>
+          <w:tcPr>
+            <w:tcW w:w="4606" w:type="dxa"/>
+            <w:tcBorders>
+              <w:top w:val="single" w:sz="4" w:space="0" w:color="auto"/>
+              <w:left w:val="single" w:sz="4" w:space="0" w:color="auto"/>
+              <w:bottom w:val="single" w:sz="4" w:space="0" w:color="auto"/>
+              <w:right w:val="single" w:sz="4" w:space="0" w:color="auto"/>
+            </w:tcBorders>
+          </w:tcPr>
+          <w:p>
+            <w:pPr>
+              <w:pStyle w:val="ListParagraph"/>
               <w:numPr>
                 <w:ilvl w:val="0"/>
                 <w:numId w:val="17"/>
@@ -1975,7 +1853,7 @@
           </w:p>
           <w:p>
             <w:pPr>
-              <w:pStyle w:val="Lijstalinea"/>
+              <w:pStyle w:val="ListParagraph"/>
               <w:numPr>
                 <w:ilvl w:val="0"/>
                 <w:numId w:val="17"/>
@@ -1987,18 +1865,14 @@
           </w:p>
           <w:p>
             <w:pPr>
-              <w:pStyle w:val="Lijstalinea"/>
+              <w:pStyle w:val="ListParagraph"/>
               <w:numPr>
                 <w:ilvl w:val="0"/>
                 <w:numId w:val="17"/>
               </w:numPr>
             </w:pPr>
             <w:r>
-              <w:t xml:space="preserve">Actor voert gegevens (e-mail, naam, </w:t>
-            </w:r>
-            <w:r>
-              <w:lastRenderedPageBreak/>
-              <w:t>verjaardag) in</w:t>
+              <w:t>Actor voert gegevens (e-mail, naam, verjaardag) in</w:t>
             </w:r>
           </w:p>
         </w:tc>
@@ -2017,7 +1891,6 @@
           </w:tcPr>
           <w:p>
             <w:r>
-              <w:lastRenderedPageBreak/>
               <w:t>Alternatieve Scenario</w:t>
             </w:r>
           </w:p>
@@ -2039,7 +1912,7 @@
           </w:p>
           <w:p>
             <w:pPr>
-              <w:pStyle w:val="Lijstalinea"/>
+              <w:pStyle w:val="ListParagraph"/>
               <w:numPr>
                 <w:ilvl w:val="0"/>
                 <w:numId w:val="18"/>
@@ -2051,7 +1924,7 @@
           </w:p>
           <w:p>
             <w:pPr>
-              <w:pStyle w:val="Lijstalinea"/>
+              <w:pStyle w:val="ListParagraph"/>
               <w:numPr>
                 <w:ilvl w:val="0"/>
                 <w:numId w:val="18"/>
@@ -2068,7 +1941,7 @@
     <w:p/>
     <w:tbl>
       <w:tblPr>
-        <w:tblStyle w:val="Tabelraster"/>
+        <w:tblStyle w:val="TableGrid"/>
         <w:tblW w:w="0" w:type="auto"/>
         <w:tblLook w:val="04A0" w:firstRow="1" w:lastRow="0" w:firstColumn="1" w:lastColumn="0" w:noHBand="0" w:noVBand="1"/>
       </w:tblPr>
@@ -2124,13 +1997,8 @@
             <w:hideMark/>
           </w:tcPr>
           <w:p>
-            <w:proofErr w:type="spellStart"/>
-            <w:r>
-              <w:t>Use</w:t>
-            </w:r>
-            <w:proofErr w:type="spellEnd"/>
-            <w:r>
-              <w:t xml:space="preserve"> Case Nummer</w:t>
+            <w:r>
+              <w:t>Use Case Nummer</w:t>
             </w:r>
           </w:p>
         </w:tc>
@@ -2234,11 +2102,9 @@
             <w:hideMark/>
           </w:tcPr>
           <w:p>
-            <w:proofErr w:type="spellStart"/>
             <w:r>
               <w:t>Description</w:t>
             </w:r>
-            <w:proofErr w:type="spellEnd"/>
           </w:p>
         </w:tc>
         <w:tc>
@@ -2337,29 +2203,24 @@
             <w:hideMark/>
           </w:tcPr>
           <w:p>
-            <w:proofErr w:type="spellStart"/>
-            <w:r>
-              <w:t>Main</w:t>
-            </w:r>
-            <w:proofErr w:type="spellEnd"/>
-            <w:r>
-              <w:t xml:space="preserve"> Scenario</w:t>
-            </w:r>
-          </w:p>
-        </w:tc>
-        <w:tc>
-          <w:tcPr>
-            <w:tcW w:w="4606" w:type="dxa"/>
-            <w:tcBorders>
-              <w:top w:val="single" w:sz="4" w:space="0" w:color="auto"/>
-              <w:left w:val="single" w:sz="4" w:space="0" w:color="auto"/>
-              <w:bottom w:val="single" w:sz="4" w:space="0" w:color="auto"/>
-              <w:right w:val="single" w:sz="4" w:space="0" w:color="auto"/>
-            </w:tcBorders>
-          </w:tcPr>
-          <w:p>
-            <w:pPr>
-              <w:pStyle w:val="Lijstalinea"/>
+            <w:r>
+              <w:t>Main Scenario</w:t>
+            </w:r>
+          </w:p>
+        </w:tc>
+        <w:tc>
+          <w:tcPr>
+            <w:tcW w:w="4606" w:type="dxa"/>
+            <w:tcBorders>
+              <w:top w:val="single" w:sz="4" w:space="0" w:color="auto"/>
+              <w:left w:val="single" w:sz="4" w:space="0" w:color="auto"/>
+              <w:bottom w:val="single" w:sz="4" w:space="0" w:color="auto"/>
+              <w:right w:val="single" w:sz="4" w:space="0" w:color="auto"/>
+            </w:tcBorders>
+          </w:tcPr>
+          <w:p>
+            <w:pPr>
+              <w:pStyle w:val="ListParagraph"/>
               <w:numPr>
                 <w:ilvl w:val="0"/>
                 <w:numId w:val="19"/>
@@ -2371,7 +2232,7 @@
           </w:p>
           <w:p>
             <w:pPr>
-              <w:pStyle w:val="Lijstalinea"/>
+              <w:pStyle w:val="ListParagraph"/>
               <w:numPr>
                 <w:ilvl w:val="0"/>
                 <w:numId w:val="19"/>
@@ -2383,7 +2244,7 @@
           </w:p>
           <w:p>
             <w:pPr>
-              <w:pStyle w:val="Lijstalinea"/>
+              <w:pStyle w:val="ListParagraph"/>
               <w:numPr>
                 <w:ilvl w:val="0"/>
                 <w:numId w:val="19"/>
@@ -2395,7 +2256,7 @@
           </w:p>
           <w:p>
             <w:pPr>
-              <w:pStyle w:val="Lijstalinea"/>
+              <w:pStyle w:val="ListParagraph"/>
               <w:numPr>
                 <w:ilvl w:val="0"/>
                 <w:numId w:val="19"/>
@@ -2407,7 +2268,7 @@
           </w:p>
           <w:p>
             <w:pPr>
-              <w:pStyle w:val="Lijstalinea"/>
+              <w:pStyle w:val="ListParagraph"/>
               <w:numPr>
                 <w:ilvl w:val="0"/>
                 <w:numId w:val="19"/>
@@ -2454,7 +2315,7 @@
           </w:p>
           <w:p>
             <w:pPr>
-              <w:pStyle w:val="Lijstalinea"/>
+              <w:pStyle w:val="ListParagraph"/>
               <w:numPr>
                 <w:ilvl w:val="0"/>
                 <w:numId w:val="20"/>
@@ -2466,7 +2327,7 @@
           </w:p>
           <w:p>
             <w:pPr>
-              <w:pStyle w:val="Lijstalinea"/>
+              <w:pStyle w:val="ListParagraph"/>
               <w:numPr>
                 <w:ilvl w:val="0"/>
                 <w:numId w:val="20"/>
@@ -2483,7 +2344,7 @@
           </w:p>
           <w:p>
             <w:pPr>
-              <w:pStyle w:val="Lijstalinea"/>
+              <w:pStyle w:val="ListParagraph"/>
               <w:numPr>
                 <w:ilvl w:val="0"/>
                 <w:numId w:val="21"/>
@@ -2495,7 +2356,7 @@
           </w:p>
           <w:p>
             <w:pPr>
-              <w:pStyle w:val="Lijstalinea"/>
+              <w:pStyle w:val="ListParagraph"/>
               <w:numPr>
                 <w:ilvl w:val="0"/>
                 <w:numId w:val="21"/>
@@ -2512,7 +2373,7 @@
           </w:p>
           <w:p>
             <w:pPr>
-              <w:pStyle w:val="Lijstalinea"/>
+              <w:pStyle w:val="ListParagraph"/>
               <w:numPr>
                 <w:ilvl w:val="0"/>
                 <w:numId w:val="22"/>
@@ -2524,7 +2385,7 @@
           </w:p>
           <w:p>
             <w:pPr>
-              <w:pStyle w:val="Lijstalinea"/>
+              <w:pStyle w:val="ListParagraph"/>
               <w:numPr>
                 <w:ilvl w:val="0"/>
                 <w:numId w:val="22"/>
@@ -2538,10 +2399,14 @@
       </w:tr>
     </w:tbl>
     <w:p/>
-    <w:p/>
+    <w:p>
+      <w:r>
+        <w:br w:type="page"/>
+      </w:r>
+    </w:p>
     <w:tbl>
       <w:tblPr>
-        <w:tblStyle w:val="Tabelraster"/>
+        <w:tblStyle w:val="TableGrid"/>
         <w:tblW w:w="0" w:type="auto"/>
         <w:tblLook w:val="04A0" w:firstRow="1" w:lastRow="0" w:firstColumn="1" w:lastColumn="0" w:noHBand="0" w:noVBand="1"/>
       </w:tblPr>
@@ -2562,7 +2427,10 @@
             <w:hideMark/>
           </w:tcPr>
           <w:p>
-            <w:r>
+            <w:bookmarkStart w:id="0" w:name="_GoBack"/>
+            <w:bookmarkEnd w:id="0"/>
+            <w:r>
+              <w:lastRenderedPageBreak/>
               <w:t>Naam</w:t>
             </w:r>
           </w:p>
@@ -2597,13 +2465,8 @@
             <w:hideMark/>
           </w:tcPr>
           <w:p>
-            <w:proofErr w:type="spellStart"/>
-            <w:r>
-              <w:t>Use</w:t>
-            </w:r>
-            <w:proofErr w:type="spellEnd"/>
-            <w:r>
-              <w:t xml:space="preserve"> Case Nummer</w:t>
+            <w:r>
+              <w:t>Use Case Nummer</w:t>
             </w:r>
           </w:p>
         </w:tc>
@@ -2707,11 +2570,9 @@
             <w:hideMark/>
           </w:tcPr>
           <w:p>
-            <w:proofErr w:type="spellStart"/>
             <w:r>
               <w:t>Description</w:t>
             </w:r>
-            <w:proofErr w:type="spellEnd"/>
           </w:p>
         </w:tc>
         <w:tc>
@@ -2810,29 +2671,24 @@
             <w:hideMark/>
           </w:tcPr>
           <w:p>
-            <w:proofErr w:type="spellStart"/>
-            <w:r>
-              <w:t>Main</w:t>
-            </w:r>
-            <w:proofErr w:type="spellEnd"/>
-            <w:r>
-              <w:t xml:space="preserve"> Scenario</w:t>
-            </w:r>
-          </w:p>
-        </w:tc>
-        <w:tc>
-          <w:tcPr>
-            <w:tcW w:w="4606" w:type="dxa"/>
-            <w:tcBorders>
-              <w:top w:val="single" w:sz="4" w:space="0" w:color="auto"/>
-              <w:left w:val="single" w:sz="4" w:space="0" w:color="auto"/>
-              <w:bottom w:val="single" w:sz="4" w:space="0" w:color="auto"/>
-              <w:right w:val="single" w:sz="4" w:space="0" w:color="auto"/>
-            </w:tcBorders>
-          </w:tcPr>
-          <w:p>
-            <w:pPr>
-              <w:pStyle w:val="Lijstalinea"/>
+            <w:r>
+              <w:t>Main Scenario</w:t>
+            </w:r>
+          </w:p>
+        </w:tc>
+        <w:tc>
+          <w:tcPr>
+            <w:tcW w:w="4606" w:type="dxa"/>
+            <w:tcBorders>
+              <w:top w:val="single" w:sz="4" w:space="0" w:color="auto"/>
+              <w:left w:val="single" w:sz="4" w:space="0" w:color="auto"/>
+              <w:bottom w:val="single" w:sz="4" w:space="0" w:color="auto"/>
+              <w:right w:val="single" w:sz="4" w:space="0" w:color="auto"/>
+            </w:tcBorders>
+          </w:tcPr>
+          <w:p>
+            <w:pPr>
+              <w:pStyle w:val="ListParagraph"/>
               <w:numPr>
                 <w:ilvl w:val="0"/>
                 <w:numId w:val="23"/>
@@ -2844,7 +2700,7 @@
           </w:p>
           <w:p>
             <w:pPr>
-              <w:pStyle w:val="Lijstalinea"/>
+              <w:pStyle w:val="ListParagraph"/>
               <w:numPr>
                 <w:ilvl w:val="0"/>
                 <w:numId w:val="23"/>
@@ -2856,7 +2712,7 @@
           </w:p>
           <w:p>
             <w:pPr>
-              <w:pStyle w:val="Lijstalinea"/>
+              <w:pStyle w:val="ListParagraph"/>
               <w:numPr>
                 <w:ilvl w:val="0"/>
                 <w:numId w:val="23"/>
@@ -2868,7 +2724,7 @@
           </w:p>
           <w:p>
             <w:pPr>
-              <w:pStyle w:val="Lijstalinea"/>
+              <w:pStyle w:val="ListParagraph"/>
               <w:numPr>
                 <w:ilvl w:val="0"/>
                 <w:numId w:val="23"/>
@@ -2915,7 +2771,7 @@
           </w:p>
           <w:p>
             <w:pPr>
-              <w:pStyle w:val="Lijstalinea"/>
+              <w:pStyle w:val="ListParagraph"/>
               <w:numPr>
                 <w:ilvl w:val="0"/>
                 <w:numId w:val="24"/>
@@ -2927,7 +2783,7 @@
           </w:p>
           <w:p>
             <w:pPr>
-              <w:pStyle w:val="Lijstalinea"/>
+              <w:pStyle w:val="ListParagraph"/>
               <w:numPr>
                 <w:ilvl w:val="0"/>
                 <w:numId w:val="24"/>
@@ -2944,7 +2800,7 @@
           </w:p>
           <w:p>
             <w:pPr>
-              <w:pStyle w:val="Lijstalinea"/>
+              <w:pStyle w:val="ListParagraph"/>
               <w:numPr>
                 <w:ilvl w:val="0"/>
                 <w:numId w:val="25"/>
@@ -2956,7 +2812,7 @@
           </w:p>
           <w:p>
             <w:pPr>
-              <w:pStyle w:val="Lijstalinea"/>
+              <w:pStyle w:val="ListParagraph"/>
               <w:numPr>
                 <w:ilvl w:val="0"/>
                 <w:numId w:val="25"/>
@@ -2973,20 +2829,19 @@
           </w:p>
           <w:p>
             <w:pPr>
-              <w:pStyle w:val="Lijstalinea"/>
+              <w:pStyle w:val="ListParagraph"/>
               <w:numPr>
                 <w:ilvl w:val="0"/>
                 <w:numId w:val="26"/>
               </w:numPr>
             </w:pPr>
             <w:r>
-              <w:lastRenderedPageBreak/>
               <w:t>Actor selecteert User</w:t>
             </w:r>
           </w:p>
           <w:p>
             <w:pPr>
-              <w:pStyle w:val="Lijstalinea"/>
+              <w:pStyle w:val="ListParagraph"/>
               <w:numPr>
                 <w:ilvl w:val="0"/>
                 <w:numId w:val="26"/>
@@ -3013,8 +2868,8 @@
 </file>
 
 <file path=word/numbering.xml><?xml version="1.0" encoding="utf-8"?>
-<w:numbering xmlns:wpc="http://schemas.microsoft.com/office/word/2010/wordprocessingCanvas" xmlns:mc="http://schemas.openxmlformats.org/markup-compatibility/2006" xmlns:o="urn:schemas-microsoft-com:office:office" xmlns:r="http://schemas.openxmlformats.org/officeDocument/2006/relationships" xmlns:m="http://schemas.openxmlformats.org/officeDocument/2006/math" xmlns:v="urn:schemas-microsoft-com:vml" xmlns:wp14="http://schemas.microsoft.com/office/word/2010/wordprocessingDrawing" xmlns:wp="http://schemas.openxmlformats.org/drawingml/2006/wordprocessingDrawing" xmlns:w10="urn:schemas-microsoft-com:office:word" xmlns:w="http://schemas.openxmlformats.org/wordprocessingml/2006/main" xmlns:w14="http://schemas.microsoft.com/office/word/2010/wordml" xmlns:wpg="http://schemas.microsoft.com/office/word/2010/wordprocessingGroup" xmlns:wpi="http://schemas.microsoft.com/office/word/2010/wordprocessingInk" xmlns:wne="http://schemas.microsoft.com/office/word/2006/wordml" xmlns:wps="http://schemas.microsoft.com/office/word/2010/wordprocessingShape" mc:Ignorable="w14 wp14">
-  <w:abstractNum w:abstractNumId="0">
+<w:numbering xmlns:wpc="http://schemas.microsoft.com/office/word/2010/wordprocessingCanvas" xmlns:cx="http://schemas.microsoft.com/office/drawing/2014/chartex" xmlns:cx1="http://schemas.microsoft.com/office/drawing/2015/9/8/chartex" xmlns:cx2="http://schemas.microsoft.com/office/drawing/2015/10/21/chartex" xmlns:cx3="http://schemas.microsoft.com/office/drawing/2016/5/9/chartex" xmlns:cx4="http://schemas.microsoft.com/office/drawing/2016/5/10/chartex" xmlns:cx5="http://schemas.microsoft.com/office/drawing/2016/5/11/chartex" xmlns:cx6="http://schemas.microsoft.com/office/drawing/2016/5/12/chartex" xmlns:cx7="http://schemas.microsoft.com/office/drawing/2016/5/13/chartex" xmlns:cx8="http://schemas.microsoft.com/office/drawing/2016/5/14/chartex" xmlns:mc="http://schemas.openxmlformats.org/markup-compatibility/2006" xmlns:aink="http://schemas.microsoft.com/office/drawing/2016/ink" xmlns:am3d="http://schemas.microsoft.com/office/drawing/2017/model3d" xmlns:o="urn:schemas-microsoft-com:office:office" xmlns:r="http://schemas.openxmlformats.org/officeDocument/2006/relationships" xmlns:m="http://schemas.openxmlformats.org/officeDocument/2006/math" xmlns:v="urn:schemas-microsoft-com:vml" xmlns:wp14="http://schemas.microsoft.com/office/word/2010/wordprocessingDrawing" xmlns:wp="http://schemas.openxmlformats.org/drawingml/2006/wordprocessingDrawing" xmlns:w10="urn:schemas-microsoft-com:office:word" xmlns:w="http://schemas.openxmlformats.org/wordprocessingml/2006/main" xmlns:w14="http://schemas.microsoft.com/office/word/2010/wordml" xmlns:w15="http://schemas.microsoft.com/office/word/2012/wordml" xmlns:w16cex="http://schemas.microsoft.com/office/word/2018/wordml/cex" xmlns:w16cid="http://schemas.microsoft.com/office/word/2016/wordml/cid" xmlns:w16="http://schemas.microsoft.com/office/word/2018/wordml" xmlns:w16se="http://schemas.microsoft.com/office/word/2015/wordml/symex" xmlns:wpg="http://schemas.microsoft.com/office/word/2010/wordprocessingGroup" xmlns:wpi="http://schemas.microsoft.com/office/word/2010/wordprocessingInk" xmlns:wne="http://schemas.microsoft.com/office/word/2006/wordml" xmlns:wps="http://schemas.microsoft.com/office/word/2010/wordprocessingShape" mc:Ignorable="w14 w15 w16se w16cid w16 w16cex wp14">
+  <w:abstractNum w:abstractNumId="0" w15:restartNumberingAfterBreak="0">
     <w:nsid w:val="01553699"/>
     <w:multiLevelType w:val="hybridMultilevel"/>
     <w:tmpl w:val="E32254A4"/>
@@ -3103,7 +2958,7 @@
       </w:pPr>
     </w:lvl>
   </w:abstractNum>
-  <w:abstractNum w:abstractNumId="1">
+  <w:abstractNum w:abstractNumId="1" w15:restartNumberingAfterBreak="0">
     <w:nsid w:val="05151790"/>
     <w:multiLevelType w:val="hybridMultilevel"/>
     <w:tmpl w:val="A5AE7AF0"/>
@@ -3192,7 +3047,7 @@
       </w:pPr>
     </w:lvl>
   </w:abstractNum>
-  <w:abstractNum w:abstractNumId="2">
+  <w:abstractNum w:abstractNumId="2" w15:restartNumberingAfterBreak="0">
     <w:nsid w:val="0A5478A3"/>
     <w:multiLevelType w:val="hybridMultilevel"/>
     <w:tmpl w:val="00B4368E"/>
@@ -3281,7 +3136,7 @@
       </w:pPr>
     </w:lvl>
   </w:abstractNum>
-  <w:abstractNum w:abstractNumId="3">
+  <w:abstractNum w:abstractNumId="3" w15:restartNumberingAfterBreak="0">
     <w:nsid w:val="0F172012"/>
     <w:multiLevelType w:val="hybridMultilevel"/>
     <w:tmpl w:val="49DC0460"/>
@@ -3370,7 +3225,7 @@
       </w:pPr>
     </w:lvl>
   </w:abstractNum>
-  <w:abstractNum w:abstractNumId="4">
+  <w:abstractNum w:abstractNumId="4" w15:restartNumberingAfterBreak="0">
     <w:nsid w:val="183F6EC2"/>
     <w:multiLevelType w:val="hybridMultilevel"/>
     <w:tmpl w:val="D94CE900"/>
@@ -3459,7 +3314,7 @@
       </w:pPr>
     </w:lvl>
   </w:abstractNum>
-  <w:abstractNum w:abstractNumId="5">
+  <w:abstractNum w:abstractNumId="5" w15:restartNumberingAfterBreak="0">
     <w:nsid w:val="19A8690D"/>
     <w:multiLevelType w:val="hybridMultilevel"/>
     <w:tmpl w:val="2406506E"/>
@@ -3548,7 +3403,7 @@
       </w:pPr>
     </w:lvl>
   </w:abstractNum>
-  <w:abstractNum w:abstractNumId="6">
+  <w:abstractNum w:abstractNumId="6" w15:restartNumberingAfterBreak="0">
     <w:nsid w:val="1A5869DA"/>
     <w:multiLevelType w:val="hybridMultilevel"/>
     <w:tmpl w:val="BCA6A500"/>
@@ -3637,7 +3492,7 @@
       </w:pPr>
     </w:lvl>
   </w:abstractNum>
-  <w:abstractNum w:abstractNumId="7">
+  <w:abstractNum w:abstractNumId="7" w15:restartNumberingAfterBreak="0">
     <w:nsid w:val="1CEC4B09"/>
     <w:multiLevelType w:val="hybridMultilevel"/>
     <w:tmpl w:val="1C9CD390"/>
@@ -3726,7 +3581,7 @@
       </w:pPr>
     </w:lvl>
   </w:abstractNum>
-  <w:abstractNum w:abstractNumId="8">
+  <w:abstractNum w:abstractNumId="8" w15:restartNumberingAfterBreak="0">
     <w:nsid w:val="21212D82"/>
     <w:multiLevelType w:val="hybridMultilevel"/>
     <w:tmpl w:val="9E386188"/>
@@ -3815,7 +3670,7 @@
       </w:pPr>
     </w:lvl>
   </w:abstractNum>
-  <w:abstractNum w:abstractNumId="9">
+  <w:abstractNum w:abstractNumId="9" w15:restartNumberingAfterBreak="0">
     <w:nsid w:val="213C2ACD"/>
     <w:multiLevelType w:val="hybridMultilevel"/>
     <w:tmpl w:val="A45CE6F8"/>
@@ -3904,7 +3759,7 @@
       </w:pPr>
     </w:lvl>
   </w:abstractNum>
-  <w:abstractNum w:abstractNumId="10">
+  <w:abstractNum w:abstractNumId="10" w15:restartNumberingAfterBreak="0">
     <w:nsid w:val="27D13E1D"/>
     <w:multiLevelType w:val="hybridMultilevel"/>
     <w:tmpl w:val="733E80DC"/>
@@ -3993,7 +3848,7 @@
       </w:pPr>
     </w:lvl>
   </w:abstractNum>
-  <w:abstractNum w:abstractNumId="11">
+  <w:abstractNum w:abstractNumId="11" w15:restartNumberingAfterBreak="0">
     <w:nsid w:val="2B1B5579"/>
     <w:multiLevelType w:val="hybridMultilevel"/>
     <w:tmpl w:val="88361230"/>
@@ -4082,7 +3937,7 @@
       </w:pPr>
     </w:lvl>
   </w:abstractNum>
-  <w:abstractNum w:abstractNumId="12">
+  <w:abstractNum w:abstractNumId="12" w15:restartNumberingAfterBreak="0">
     <w:nsid w:val="2B522571"/>
     <w:multiLevelType w:val="hybridMultilevel"/>
     <w:tmpl w:val="B75A9E0A"/>
@@ -4171,7 +4026,7 @@
       </w:pPr>
     </w:lvl>
   </w:abstractNum>
-  <w:abstractNum w:abstractNumId="13">
+  <w:abstractNum w:abstractNumId="13" w15:restartNumberingAfterBreak="0">
     <w:nsid w:val="34C63B1A"/>
     <w:multiLevelType w:val="hybridMultilevel"/>
     <w:tmpl w:val="6F56BB34"/>
@@ -4260,7 +4115,7 @@
       </w:pPr>
     </w:lvl>
   </w:abstractNum>
-  <w:abstractNum w:abstractNumId="14">
+  <w:abstractNum w:abstractNumId="14" w15:restartNumberingAfterBreak="0">
     <w:nsid w:val="45E05A90"/>
     <w:multiLevelType w:val="hybridMultilevel"/>
     <w:tmpl w:val="E62CC66A"/>
@@ -4349,7 +4204,7 @@
       </w:pPr>
     </w:lvl>
   </w:abstractNum>
-  <w:abstractNum w:abstractNumId="15">
+  <w:abstractNum w:abstractNumId="15" w15:restartNumberingAfterBreak="0">
     <w:nsid w:val="4F727CB9"/>
     <w:multiLevelType w:val="hybridMultilevel"/>
     <w:tmpl w:val="1486ADB6"/>
@@ -4438,7 +4293,7 @@
       </w:pPr>
     </w:lvl>
   </w:abstractNum>
-  <w:abstractNum w:abstractNumId="16">
+  <w:abstractNum w:abstractNumId="16" w15:restartNumberingAfterBreak="0">
     <w:nsid w:val="52FF5493"/>
     <w:multiLevelType w:val="hybridMultilevel"/>
     <w:tmpl w:val="EECCC532"/>
@@ -4527,7 +4382,7 @@
       </w:pPr>
     </w:lvl>
   </w:abstractNum>
-  <w:abstractNum w:abstractNumId="17">
+  <w:abstractNum w:abstractNumId="17" w15:restartNumberingAfterBreak="0">
     <w:nsid w:val="566B0059"/>
     <w:multiLevelType w:val="hybridMultilevel"/>
     <w:tmpl w:val="22988052"/>
@@ -4616,7 +4471,7 @@
       </w:pPr>
     </w:lvl>
   </w:abstractNum>
-  <w:abstractNum w:abstractNumId="18">
+  <w:abstractNum w:abstractNumId="18" w15:restartNumberingAfterBreak="0">
     <w:nsid w:val="5F7A23F0"/>
     <w:multiLevelType w:val="hybridMultilevel"/>
     <w:tmpl w:val="02888748"/>
@@ -4705,7 +4560,7 @@
       </w:pPr>
     </w:lvl>
   </w:abstractNum>
-  <w:abstractNum w:abstractNumId="19">
+  <w:abstractNum w:abstractNumId="19" w15:restartNumberingAfterBreak="0">
     <w:nsid w:val="5FC3148C"/>
     <w:multiLevelType w:val="hybridMultilevel"/>
     <w:tmpl w:val="B06A8424"/>
@@ -4794,7 +4649,7 @@
       </w:pPr>
     </w:lvl>
   </w:abstractNum>
-  <w:abstractNum w:abstractNumId="20">
+  <w:abstractNum w:abstractNumId="20" w15:restartNumberingAfterBreak="0">
     <w:nsid w:val="610E2589"/>
     <w:multiLevelType w:val="hybridMultilevel"/>
     <w:tmpl w:val="03CC1834"/>
@@ -4883,7 +4738,7 @@
       </w:pPr>
     </w:lvl>
   </w:abstractNum>
-  <w:abstractNum w:abstractNumId="21">
+  <w:abstractNum w:abstractNumId="21" w15:restartNumberingAfterBreak="0">
     <w:nsid w:val="66202F41"/>
     <w:multiLevelType w:val="hybridMultilevel"/>
     <w:tmpl w:val="2AEC0FB0"/>
@@ -4972,7 +4827,7 @@
       </w:pPr>
     </w:lvl>
   </w:abstractNum>
-  <w:abstractNum w:abstractNumId="22">
+  <w:abstractNum w:abstractNumId="22" w15:restartNumberingAfterBreak="0">
     <w:nsid w:val="70FA6F59"/>
     <w:multiLevelType w:val="hybridMultilevel"/>
     <w:tmpl w:val="FCF008E6"/>
@@ -5061,7 +4916,7 @@
       </w:pPr>
     </w:lvl>
   </w:abstractNum>
-  <w:abstractNum w:abstractNumId="23">
+  <w:abstractNum w:abstractNumId="23" w15:restartNumberingAfterBreak="0">
     <w:nsid w:val="7BB643D8"/>
     <w:multiLevelType w:val="hybridMultilevel"/>
     <w:tmpl w:val="E74878A2"/>
@@ -5286,7 +5141,7 @@
 </file>
 
 <file path=word/styles.xml><?xml version="1.0" encoding="utf-8"?>
-<w:styles xmlns:mc="http://schemas.openxmlformats.org/markup-compatibility/2006" xmlns:r="http://schemas.openxmlformats.org/officeDocument/2006/relationships" xmlns:w="http://schemas.openxmlformats.org/wordprocessingml/2006/main" xmlns:w14="http://schemas.microsoft.com/office/word/2010/wordml" mc:Ignorable="w14">
+<w:styles xmlns:mc="http://schemas.openxmlformats.org/markup-compatibility/2006" xmlns:r="http://schemas.openxmlformats.org/officeDocument/2006/relationships" xmlns:w="http://schemas.openxmlformats.org/wordprocessingml/2006/main" xmlns:w14="http://schemas.microsoft.com/office/word/2010/wordml" xmlns:w15="http://schemas.microsoft.com/office/word/2012/wordml" xmlns:w16cex="http://schemas.microsoft.com/office/word/2018/wordml/cex" xmlns:w16cid="http://schemas.microsoft.com/office/word/2016/wordml/cid" xmlns:w16="http://schemas.microsoft.com/office/word/2018/wordml" xmlns:w16se="http://schemas.microsoft.com/office/word/2015/wordml/symex" mc:Ignorable="w14 w15 w16se w16cid w16 w16cex">
   <w:docDefaults>
     <w:rPrDefault>
       <w:rPr>
@@ -5302,156 +5157,395 @@
       </w:pPr>
     </w:pPrDefault>
   </w:docDefaults>
-  <w:latentStyles w:defLockedState="0" w:defUIPriority="99" w:defSemiHidden="1" w:defUnhideWhenUsed="1" w:defQFormat="0" w:count="267">
-    <w:lsdException w:name="Normal" w:semiHidden="0" w:uiPriority="0" w:unhideWhenUsed="0" w:qFormat="1"/>
-    <w:lsdException w:name="heading 1" w:semiHidden="0" w:uiPriority="9" w:unhideWhenUsed="0" w:qFormat="1"/>
-    <w:lsdException w:name="heading 2" w:uiPriority="9" w:qFormat="1"/>
-    <w:lsdException w:name="heading 3" w:uiPriority="9" w:qFormat="1"/>
-    <w:lsdException w:name="heading 4" w:uiPriority="9" w:qFormat="1"/>
-    <w:lsdException w:name="heading 5" w:uiPriority="9" w:qFormat="1"/>
-    <w:lsdException w:name="heading 6" w:uiPriority="9" w:qFormat="1"/>
-    <w:lsdException w:name="heading 7" w:uiPriority="9" w:qFormat="1"/>
-    <w:lsdException w:name="heading 8" w:uiPriority="9" w:qFormat="1"/>
-    <w:lsdException w:name="heading 9" w:uiPriority="9" w:qFormat="1"/>
-    <w:lsdException w:name="toc 1" w:uiPriority="39"/>
-    <w:lsdException w:name="toc 2" w:uiPriority="39"/>
-    <w:lsdException w:name="toc 3" w:uiPriority="39"/>
-    <w:lsdException w:name="toc 4" w:uiPriority="39"/>
-    <w:lsdException w:name="toc 5" w:uiPriority="39"/>
-    <w:lsdException w:name="toc 6" w:uiPriority="39"/>
-    <w:lsdException w:name="toc 7" w:uiPriority="39"/>
-    <w:lsdException w:name="toc 8" w:uiPriority="39"/>
-    <w:lsdException w:name="toc 9" w:uiPriority="39"/>
-    <w:lsdException w:name="caption" w:uiPriority="35" w:qFormat="1"/>
-    <w:lsdException w:name="Title" w:semiHidden="0" w:uiPriority="10" w:unhideWhenUsed="0" w:qFormat="1"/>
-    <w:lsdException w:name="Default Paragraph Font" w:uiPriority="1"/>
-    <w:lsdException w:name="Subtitle" w:semiHidden="0" w:uiPriority="11" w:unhideWhenUsed="0" w:qFormat="1"/>
-    <w:lsdException w:name="Strong" w:semiHidden="0" w:uiPriority="22" w:unhideWhenUsed="0" w:qFormat="1"/>
-    <w:lsdException w:name="Emphasis" w:semiHidden="0" w:uiPriority="20" w:unhideWhenUsed="0" w:qFormat="1"/>
-    <w:lsdException w:name="Table Grid" w:semiHidden="0" w:uiPriority="59" w:unhideWhenUsed="0"/>
-    <w:lsdException w:name="Placeholder Text" w:unhideWhenUsed="0"/>
-    <w:lsdException w:name="No Spacing" w:semiHidden="0" w:uiPriority="1" w:unhideWhenUsed="0" w:qFormat="1"/>
-    <w:lsdException w:name="Light Shading" w:semiHidden="0" w:uiPriority="60" w:unhideWhenUsed="0"/>
-    <w:lsdException w:name="Light List" w:semiHidden="0" w:uiPriority="61" w:unhideWhenUsed="0"/>
-    <w:lsdException w:name="Light Grid" w:semiHidden="0" w:uiPriority="62" w:unhideWhenUsed="0"/>
-    <w:lsdException w:name="Medium Shading 1" w:semiHidden="0" w:uiPriority="63" w:unhideWhenUsed="0"/>
-    <w:lsdException w:name="Medium Shading 2" w:semiHidden="0" w:uiPriority="64" w:unhideWhenUsed="0"/>
-    <w:lsdException w:name="Medium List 1" w:semiHidden="0" w:uiPriority="65" w:unhideWhenUsed="0"/>
-    <w:lsdException w:name="Medium List 2" w:semiHidden="0" w:uiPriority="66" w:unhideWhenUsed="0"/>
-    <w:lsdException w:name="Medium Grid 1" w:semiHidden="0" w:uiPriority="67" w:unhideWhenUsed="0"/>
-    <w:lsdException w:name="Medium Grid 2" w:semiHidden="0" w:uiPriority="68" w:unhideWhenUsed="0"/>
-    <w:lsdException w:name="Medium Grid 3" w:semiHidden="0" w:uiPriority="69" w:unhideWhenUsed="0"/>
-    <w:lsdException w:name="Dark List" w:semiHidden="0" w:uiPriority="70" w:unhideWhenUsed="0"/>
-    <w:lsdException w:name="Colorful Shading" w:semiHidden="0" w:uiPriority="71" w:unhideWhenUsed="0"/>
-    <w:lsdException w:name="Colorful List" w:semiHidden="0" w:uiPriority="72" w:unhideWhenUsed="0"/>
-    <w:lsdException w:name="Colorful Grid" w:semiHidden="0" w:uiPriority="73" w:unhideWhenUsed="0"/>
-    <w:lsdException w:name="Light Shading Accent 1" w:semiHidden="0" w:uiPriority="60" w:unhideWhenUsed="0"/>
-    <w:lsdException w:name="Light List Accent 1" w:semiHidden="0" w:uiPriority="61" w:unhideWhenUsed="0"/>
-    <w:lsdException w:name="Light Grid Accent 1" w:semiHidden="0" w:uiPriority="62" w:unhideWhenUsed="0"/>
-    <w:lsdException w:name="Medium Shading 1 Accent 1" w:semiHidden="0" w:uiPriority="63" w:unhideWhenUsed="0"/>
-    <w:lsdException w:name="Medium Shading 2 Accent 1" w:semiHidden="0" w:uiPriority="64" w:unhideWhenUsed="0"/>
-    <w:lsdException w:name="Medium List 1 Accent 1" w:semiHidden="0" w:uiPriority="65" w:unhideWhenUsed="0"/>
-    <w:lsdException w:name="Revision" w:unhideWhenUsed="0"/>
-    <w:lsdException w:name="List Paragraph" w:semiHidden="0" w:uiPriority="34" w:unhideWhenUsed="0" w:qFormat="1"/>
-    <w:lsdException w:name="Quote" w:semiHidden="0" w:uiPriority="29" w:unhideWhenUsed="0" w:qFormat="1"/>
-    <w:lsdException w:name="Intense Quote" w:semiHidden="0" w:uiPriority="30" w:unhideWhenUsed="0" w:qFormat="1"/>
-    <w:lsdException w:name="Medium List 2 Accent 1" w:semiHidden="0" w:uiPriority="66" w:unhideWhenUsed="0"/>
-    <w:lsdException w:name="Medium Grid 1 Accent 1" w:semiHidden="0" w:uiPriority="67" w:unhideWhenUsed="0"/>
-    <w:lsdException w:name="Medium Grid 2 Accent 1" w:semiHidden="0" w:uiPriority="68" w:unhideWhenUsed="0"/>
-    <w:lsdException w:name="Medium Grid 3 Accent 1" w:semiHidden="0" w:uiPriority="69" w:unhideWhenUsed="0"/>
-    <w:lsdException w:name="Dark List Accent 1" w:semiHidden="0" w:uiPriority="70" w:unhideWhenUsed="0"/>
-    <w:lsdException w:name="Colorful Shading Accent 1" w:semiHidden="0" w:uiPriority="71" w:unhideWhenUsed="0"/>
-    <w:lsdException w:name="Colorful List Accent 1" w:semiHidden="0" w:uiPriority="72" w:unhideWhenUsed="0"/>
-    <w:lsdException w:name="Colorful Grid Accent 1" w:semiHidden="0" w:uiPriority="73" w:unhideWhenUsed="0"/>
-    <w:lsdException w:name="Light Shading Accent 2" w:semiHidden="0" w:uiPriority="60" w:unhideWhenUsed="0"/>
-    <w:lsdException w:name="Light List Accent 2" w:semiHidden="0" w:uiPriority="61" w:unhideWhenUsed="0"/>
-    <w:lsdException w:name="Light Grid Accent 2" w:semiHidden="0" w:uiPriority="62" w:unhideWhenUsed="0"/>
-    <w:lsdException w:name="Medium Shading 1 Accent 2" w:semiHidden="0" w:uiPriority="63" w:unhideWhenUsed="0"/>
-    <w:lsdException w:name="Medium Shading 2 Accent 2" w:semiHidden="0" w:uiPriority="64" w:unhideWhenUsed="0"/>
-    <w:lsdException w:name="Medium List 1 Accent 2" w:semiHidden="0" w:uiPriority="65" w:unhideWhenUsed="0"/>
-    <w:lsdException w:name="Medium List 2 Accent 2" w:semiHidden="0" w:uiPriority="66" w:unhideWhenUsed="0"/>
-    <w:lsdException w:name="Medium Grid 1 Accent 2" w:semiHidden="0" w:uiPriority="67" w:unhideWhenUsed="0"/>
-    <w:lsdException w:name="Medium Grid 2 Accent 2" w:semiHidden="0" w:uiPriority="68" w:unhideWhenUsed="0"/>
-    <w:lsdException w:name="Medium Grid 3 Accent 2" w:semiHidden="0" w:uiPriority="69" w:unhideWhenUsed="0"/>
-    <w:lsdException w:name="Dark List Accent 2" w:semiHidden="0" w:uiPriority="70" w:unhideWhenUsed="0"/>
-    <w:lsdException w:name="Colorful Shading Accent 2" w:semiHidden="0" w:uiPriority="71" w:unhideWhenUsed="0"/>
-    <w:lsdException w:name="Colorful List Accent 2" w:semiHidden="0" w:uiPriority="72" w:unhideWhenUsed="0"/>
-    <w:lsdException w:name="Colorful Grid Accent 2" w:semiHidden="0" w:uiPriority="73" w:unhideWhenUsed="0"/>
-    <w:lsdException w:name="Light Shading Accent 3" w:semiHidden="0" w:uiPriority="60" w:unhideWhenUsed="0"/>
-    <w:lsdException w:name="Light List Accent 3" w:semiHidden="0" w:uiPriority="61" w:unhideWhenUsed="0"/>
-    <w:lsdException w:name="Light Grid Accent 3" w:semiHidden="0" w:uiPriority="62" w:unhideWhenUsed="0"/>
-    <w:lsdException w:name="Medium Shading 1 Accent 3" w:semiHidden="0" w:uiPriority="63" w:unhideWhenUsed="0"/>
-    <w:lsdException w:name="Medium Shading 2 Accent 3" w:semiHidden="0" w:uiPriority="64" w:unhideWhenUsed="0"/>
-    <w:lsdException w:name="Medium List 1 Accent 3" w:semiHidden="0" w:uiPriority="65" w:unhideWhenUsed="0"/>
-    <w:lsdException w:name="Medium List 2 Accent 3" w:semiHidden="0" w:uiPriority="66" w:unhideWhenUsed="0"/>
-    <w:lsdException w:name="Medium Grid 1 Accent 3" w:semiHidden="0" w:uiPriority="67" w:unhideWhenUsed="0"/>
-    <w:lsdException w:name="Medium Grid 2 Accent 3" w:semiHidden="0" w:uiPriority="68" w:unhideWhenUsed="0"/>
-    <w:lsdException w:name="Medium Grid 3 Accent 3" w:semiHidden="0" w:uiPriority="69" w:unhideWhenUsed="0"/>
-    <w:lsdException w:name="Dark List Accent 3" w:semiHidden="0" w:uiPriority="70" w:unhideWhenUsed="0"/>
-    <w:lsdException w:name="Colorful Shading Accent 3" w:semiHidden="0" w:uiPriority="71" w:unhideWhenUsed="0"/>
-    <w:lsdException w:name="Colorful List Accent 3" w:semiHidden="0" w:uiPriority="72" w:unhideWhenUsed="0"/>
-    <w:lsdException w:name="Colorful Grid Accent 3" w:semiHidden="0" w:uiPriority="73" w:unhideWhenUsed="0"/>
-    <w:lsdException w:name="Light Shading Accent 4" w:semiHidden="0" w:uiPriority="60" w:unhideWhenUsed="0"/>
-    <w:lsdException w:name="Light List Accent 4" w:semiHidden="0" w:uiPriority="61" w:unhideWhenUsed="0"/>
-    <w:lsdException w:name="Light Grid Accent 4" w:semiHidden="0" w:uiPriority="62" w:unhideWhenUsed="0"/>
-    <w:lsdException w:name="Medium Shading 1 Accent 4" w:semiHidden="0" w:uiPriority="63" w:unhideWhenUsed="0"/>
-    <w:lsdException w:name="Medium Shading 2 Accent 4" w:semiHidden="0" w:uiPriority="64" w:unhideWhenUsed="0"/>
-    <w:lsdException w:name="Medium List 1 Accent 4" w:semiHidden="0" w:uiPriority="65" w:unhideWhenUsed="0"/>
-    <w:lsdException w:name="Medium List 2 Accent 4" w:semiHidden="0" w:uiPriority="66" w:unhideWhenUsed="0"/>
-    <w:lsdException w:name="Medium Grid 1 Accent 4" w:semiHidden="0" w:uiPriority="67" w:unhideWhenUsed="0"/>
-    <w:lsdException w:name="Medium Grid 2 Accent 4" w:semiHidden="0" w:uiPriority="68" w:unhideWhenUsed="0"/>
-    <w:lsdException w:name="Medium Grid 3 Accent 4" w:semiHidden="0" w:uiPriority="69" w:unhideWhenUsed="0"/>
-    <w:lsdException w:name="Dark List Accent 4" w:semiHidden="0" w:uiPriority="70" w:unhideWhenUsed="0"/>
-    <w:lsdException w:name="Colorful Shading Accent 4" w:semiHidden="0" w:uiPriority="71" w:unhideWhenUsed="0"/>
-    <w:lsdException w:name="Colorful List Accent 4" w:semiHidden="0" w:uiPriority="72" w:unhideWhenUsed="0"/>
-    <w:lsdException w:name="Colorful Grid Accent 4" w:semiHidden="0" w:uiPriority="73" w:unhideWhenUsed="0"/>
-    <w:lsdException w:name="Light Shading Accent 5" w:semiHidden="0" w:uiPriority="60" w:unhideWhenUsed="0"/>
-    <w:lsdException w:name="Light List Accent 5" w:semiHidden="0" w:uiPriority="61" w:unhideWhenUsed="0"/>
-    <w:lsdException w:name="Light Grid Accent 5" w:semiHidden="0" w:uiPriority="62" w:unhideWhenUsed="0"/>
-    <w:lsdException w:name="Medium Shading 1 Accent 5" w:semiHidden="0" w:uiPriority="63" w:unhideWhenUsed="0"/>
-    <w:lsdException w:name="Medium Shading 2 Accent 5" w:semiHidden="0" w:uiPriority="64" w:unhideWhenUsed="0"/>
-    <w:lsdException w:name="Medium List 1 Accent 5" w:semiHidden="0" w:uiPriority="65" w:unhideWhenUsed="0"/>
-    <w:lsdException w:name="Medium List 2 Accent 5" w:semiHidden="0" w:uiPriority="66" w:unhideWhenUsed="0"/>
-    <w:lsdException w:name="Medium Grid 1 Accent 5" w:semiHidden="0" w:uiPriority="67" w:unhideWhenUsed="0"/>
-    <w:lsdException w:name="Medium Grid 2 Accent 5" w:semiHidden="0" w:uiPriority="68" w:unhideWhenUsed="0"/>
-    <w:lsdException w:name="Medium Grid 3 Accent 5" w:semiHidden="0" w:uiPriority="69" w:unhideWhenUsed="0"/>
-    <w:lsdException w:name="Dark List Accent 5" w:semiHidden="0" w:uiPriority="70" w:unhideWhenUsed="0"/>
-    <w:lsdException w:name="Colorful Shading Accent 5" w:semiHidden="0" w:uiPriority="71" w:unhideWhenUsed="0"/>
-    <w:lsdException w:name="Colorful List Accent 5" w:semiHidden="0" w:uiPriority="72" w:unhideWhenUsed="0"/>
-    <w:lsdException w:name="Colorful Grid Accent 5" w:semiHidden="0" w:uiPriority="73" w:unhideWhenUsed="0"/>
-    <w:lsdException w:name="Light Shading Accent 6" w:semiHidden="0" w:uiPriority="60" w:unhideWhenUsed="0"/>
-    <w:lsdException w:name="Light List Accent 6" w:semiHidden="0" w:uiPriority="61" w:unhideWhenUsed="0"/>
-    <w:lsdException w:name="Light Grid Accent 6" w:semiHidden="0" w:uiPriority="62" w:unhideWhenUsed="0"/>
-    <w:lsdException w:name="Medium Shading 1 Accent 6" w:semiHidden="0" w:uiPriority="63" w:unhideWhenUsed="0"/>
-    <w:lsdException w:name="Medium Shading 2 Accent 6" w:semiHidden="0" w:uiPriority="64" w:unhideWhenUsed="0"/>
-    <w:lsdException w:name="Medium List 1 Accent 6" w:semiHidden="0" w:uiPriority="65" w:unhideWhenUsed="0"/>
-    <w:lsdException w:name="Medium List 2 Accent 6" w:semiHidden="0" w:uiPriority="66" w:unhideWhenUsed="0"/>
-    <w:lsdException w:name="Medium Grid 1 Accent 6" w:semiHidden="0" w:uiPriority="67" w:unhideWhenUsed="0"/>
-    <w:lsdException w:name="Medium Grid 2 Accent 6" w:semiHidden="0" w:uiPriority="68" w:unhideWhenUsed="0"/>
-    <w:lsdException w:name="Medium Grid 3 Accent 6" w:semiHidden="0" w:uiPriority="69" w:unhideWhenUsed="0"/>
-    <w:lsdException w:name="Dark List Accent 6" w:semiHidden="0" w:uiPriority="70" w:unhideWhenUsed="0"/>
-    <w:lsdException w:name="Colorful Shading Accent 6" w:semiHidden="0" w:uiPriority="71" w:unhideWhenUsed="0"/>
-    <w:lsdException w:name="Colorful List Accent 6" w:semiHidden="0" w:uiPriority="72" w:unhideWhenUsed="0"/>
-    <w:lsdException w:name="Colorful Grid Accent 6" w:semiHidden="0" w:uiPriority="73" w:unhideWhenUsed="0"/>
-    <w:lsdException w:name="Subtle Emphasis" w:semiHidden="0" w:uiPriority="19" w:unhideWhenUsed="0" w:qFormat="1"/>
-    <w:lsdException w:name="Intense Emphasis" w:semiHidden="0" w:uiPriority="21" w:unhideWhenUsed="0" w:qFormat="1"/>
-    <w:lsdException w:name="Subtle Reference" w:semiHidden="0" w:uiPriority="31" w:unhideWhenUsed="0" w:qFormat="1"/>
-    <w:lsdException w:name="Intense Reference" w:semiHidden="0" w:uiPriority="32" w:unhideWhenUsed="0" w:qFormat="1"/>
-    <w:lsdException w:name="Book Title" w:semiHidden="0" w:uiPriority="33" w:unhideWhenUsed="0" w:qFormat="1"/>
-    <w:lsdException w:name="Bibliography" w:uiPriority="37"/>
-    <w:lsdException w:name="TOC Heading" w:uiPriority="39" w:qFormat="1"/>
+  <w:latentStyles w:defLockedState="0" w:defUIPriority="99" w:defSemiHidden="0" w:defUnhideWhenUsed="0" w:defQFormat="0" w:count="376">
+    <w:lsdException w:name="Normal" w:uiPriority="0" w:qFormat="1"/>
+    <w:lsdException w:name="heading 1" w:uiPriority="9" w:qFormat="1"/>
+    <w:lsdException w:name="heading 2" w:semiHidden="1" w:uiPriority="9" w:unhideWhenUsed="1" w:qFormat="1"/>
+    <w:lsdException w:name="heading 3" w:semiHidden="1" w:uiPriority="9" w:unhideWhenUsed="1" w:qFormat="1"/>
+    <w:lsdException w:name="heading 4" w:semiHidden="1" w:uiPriority="9" w:unhideWhenUsed="1" w:qFormat="1"/>
+    <w:lsdException w:name="heading 5" w:semiHidden="1" w:uiPriority="9" w:unhideWhenUsed="1" w:qFormat="1"/>
+    <w:lsdException w:name="heading 6" w:semiHidden="1" w:uiPriority="9" w:unhideWhenUsed="1" w:qFormat="1"/>
+    <w:lsdException w:name="heading 7" w:semiHidden="1" w:uiPriority="9" w:unhideWhenUsed="1" w:qFormat="1"/>
+    <w:lsdException w:name="heading 8" w:semiHidden="1" w:uiPriority="9" w:unhideWhenUsed="1" w:qFormat="1"/>
+    <w:lsdException w:name="heading 9" w:semiHidden="1" w:uiPriority="9" w:unhideWhenUsed="1" w:qFormat="1"/>
+    <w:lsdException w:name="index 1" w:semiHidden="1" w:unhideWhenUsed="1"/>
+    <w:lsdException w:name="index 2" w:semiHidden="1" w:unhideWhenUsed="1"/>
+    <w:lsdException w:name="index 3" w:semiHidden="1" w:unhideWhenUsed="1"/>
+    <w:lsdException w:name="index 4" w:semiHidden="1" w:unhideWhenUsed="1"/>
+    <w:lsdException w:name="index 5" w:semiHidden="1" w:unhideWhenUsed="1"/>
+    <w:lsdException w:name="index 6" w:semiHidden="1" w:unhideWhenUsed="1"/>
+    <w:lsdException w:name="index 7" w:semiHidden="1" w:unhideWhenUsed="1"/>
+    <w:lsdException w:name="index 8" w:semiHidden="1" w:unhideWhenUsed="1"/>
+    <w:lsdException w:name="index 9" w:semiHidden="1" w:unhideWhenUsed="1"/>
+    <w:lsdException w:name="toc 1" w:semiHidden="1" w:uiPriority="39" w:unhideWhenUsed="1"/>
+    <w:lsdException w:name="toc 2" w:semiHidden="1" w:uiPriority="39" w:unhideWhenUsed="1"/>
+    <w:lsdException w:name="toc 3" w:semiHidden="1" w:uiPriority="39" w:unhideWhenUsed="1"/>
+    <w:lsdException w:name="toc 4" w:semiHidden="1" w:uiPriority="39" w:unhideWhenUsed="1"/>
+    <w:lsdException w:name="toc 5" w:semiHidden="1" w:uiPriority="39" w:unhideWhenUsed="1"/>
+    <w:lsdException w:name="toc 6" w:semiHidden="1" w:uiPriority="39" w:unhideWhenUsed="1"/>
+    <w:lsdException w:name="toc 7" w:semiHidden="1" w:uiPriority="39" w:unhideWhenUsed="1"/>
+    <w:lsdException w:name="toc 8" w:semiHidden="1" w:uiPriority="39" w:unhideWhenUsed="1"/>
+    <w:lsdException w:name="toc 9" w:semiHidden="1" w:uiPriority="39" w:unhideWhenUsed="1"/>
+    <w:lsdException w:name="Normal Indent" w:semiHidden="1" w:unhideWhenUsed="1"/>
+    <w:lsdException w:name="footnote text" w:semiHidden="1" w:unhideWhenUsed="1"/>
+    <w:lsdException w:name="annotation text" w:semiHidden="1" w:unhideWhenUsed="1"/>
+    <w:lsdException w:name="header" w:semiHidden="1" w:unhideWhenUsed="1"/>
+    <w:lsdException w:name="footer" w:semiHidden="1" w:unhideWhenUsed="1"/>
+    <w:lsdException w:name="index heading" w:semiHidden="1" w:unhideWhenUsed="1"/>
+    <w:lsdException w:name="caption" w:semiHidden="1" w:uiPriority="35" w:unhideWhenUsed="1" w:qFormat="1"/>
+    <w:lsdException w:name="table of figures" w:semiHidden="1" w:unhideWhenUsed="1"/>
+    <w:lsdException w:name="envelope address" w:semiHidden="1" w:unhideWhenUsed="1"/>
+    <w:lsdException w:name="envelope return" w:semiHidden="1" w:unhideWhenUsed="1"/>
+    <w:lsdException w:name="footnote reference" w:semiHidden="1" w:unhideWhenUsed="1"/>
+    <w:lsdException w:name="annotation reference" w:semiHidden="1" w:unhideWhenUsed="1"/>
+    <w:lsdException w:name="line number" w:semiHidden="1" w:unhideWhenUsed="1"/>
+    <w:lsdException w:name="page number" w:semiHidden="1" w:unhideWhenUsed="1"/>
+    <w:lsdException w:name="endnote reference" w:semiHidden="1" w:unhideWhenUsed="1"/>
+    <w:lsdException w:name="endnote text" w:semiHidden="1" w:unhideWhenUsed="1"/>
+    <w:lsdException w:name="table of authorities" w:semiHidden="1" w:unhideWhenUsed="1"/>
+    <w:lsdException w:name="macro" w:semiHidden="1" w:unhideWhenUsed="1"/>
+    <w:lsdException w:name="toa heading" w:semiHidden="1" w:unhideWhenUsed="1"/>
+    <w:lsdException w:name="List" w:semiHidden="1" w:unhideWhenUsed="1"/>
+    <w:lsdException w:name="List Bullet" w:semiHidden="1" w:unhideWhenUsed="1"/>
+    <w:lsdException w:name="List Number" w:semiHidden="1" w:unhideWhenUsed="1"/>
+    <w:lsdException w:name="List 2" w:semiHidden="1" w:unhideWhenUsed="1"/>
+    <w:lsdException w:name="List 3" w:semiHidden="1" w:unhideWhenUsed="1"/>
+    <w:lsdException w:name="List 4" w:semiHidden="1" w:unhideWhenUsed="1"/>
+    <w:lsdException w:name="List 5" w:semiHidden="1" w:unhideWhenUsed="1"/>
+    <w:lsdException w:name="List Bullet 2" w:semiHidden="1" w:unhideWhenUsed="1"/>
+    <w:lsdException w:name="List Bullet 3" w:semiHidden="1" w:unhideWhenUsed="1"/>
+    <w:lsdException w:name="List Bullet 4" w:semiHidden="1" w:unhideWhenUsed="1"/>
+    <w:lsdException w:name="List Bullet 5" w:semiHidden="1" w:unhideWhenUsed="1"/>
+    <w:lsdException w:name="List Number 2" w:semiHidden="1" w:unhideWhenUsed="1"/>
+    <w:lsdException w:name="List Number 3" w:semiHidden="1" w:unhideWhenUsed="1"/>
+    <w:lsdException w:name="List Number 4" w:semiHidden="1" w:unhideWhenUsed="1"/>
+    <w:lsdException w:name="List Number 5" w:semiHidden="1" w:unhideWhenUsed="1"/>
+    <w:lsdException w:name="Title" w:uiPriority="10" w:qFormat="1"/>
+    <w:lsdException w:name="Closing" w:semiHidden="1" w:unhideWhenUsed="1"/>
+    <w:lsdException w:name="Signature" w:semiHidden="1" w:unhideWhenUsed="1"/>
+    <w:lsdException w:name="Default Paragraph Font" w:semiHidden="1" w:uiPriority="1" w:unhideWhenUsed="1"/>
+    <w:lsdException w:name="Body Text" w:semiHidden="1" w:unhideWhenUsed="1"/>
+    <w:lsdException w:name="Body Text Indent" w:semiHidden="1" w:unhideWhenUsed="1"/>
+    <w:lsdException w:name="List Continue" w:semiHidden="1" w:unhideWhenUsed="1"/>
+    <w:lsdException w:name="List Continue 2" w:semiHidden="1" w:unhideWhenUsed="1"/>
+    <w:lsdException w:name="List Continue 3" w:semiHidden="1" w:unhideWhenUsed="1"/>
+    <w:lsdException w:name="List Continue 4" w:semiHidden="1" w:unhideWhenUsed="1"/>
+    <w:lsdException w:name="List Continue 5" w:semiHidden="1" w:unhideWhenUsed="1"/>
+    <w:lsdException w:name="Message Header" w:semiHidden="1" w:unhideWhenUsed="1"/>
+    <w:lsdException w:name="Subtitle" w:uiPriority="11" w:qFormat="1"/>
+    <w:lsdException w:name="Salutation" w:semiHidden="1" w:unhideWhenUsed="1"/>
+    <w:lsdException w:name="Date" w:semiHidden="1" w:unhideWhenUsed="1"/>
+    <w:lsdException w:name="Body Text First Indent" w:semiHidden="1" w:unhideWhenUsed="1"/>
+    <w:lsdException w:name="Body Text First Indent 2" w:semiHidden="1" w:unhideWhenUsed="1"/>
+    <w:lsdException w:name="Note Heading" w:semiHidden="1" w:unhideWhenUsed="1"/>
+    <w:lsdException w:name="Body Text 2" w:semiHidden="1" w:unhideWhenUsed="1"/>
+    <w:lsdException w:name="Body Text 3" w:semiHidden="1" w:unhideWhenUsed="1"/>
+    <w:lsdException w:name="Body Text Indent 2" w:semiHidden="1" w:unhideWhenUsed="1"/>
+    <w:lsdException w:name="Body Text Indent 3" w:semiHidden="1" w:unhideWhenUsed="1"/>
+    <w:lsdException w:name="Block Text" w:semiHidden="1" w:unhideWhenUsed="1"/>
+    <w:lsdException w:name="Hyperlink" w:semiHidden="1" w:unhideWhenUsed="1"/>
+    <w:lsdException w:name="FollowedHyperlink" w:semiHidden="1" w:unhideWhenUsed="1"/>
+    <w:lsdException w:name="Strong" w:uiPriority="22" w:qFormat="1"/>
+    <w:lsdException w:name="Emphasis" w:uiPriority="20" w:qFormat="1"/>
+    <w:lsdException w:name="Document Map" w:semiHidden="1" w:unhideWhenUsed="1"/>
+    <w:lsdException w:name="Plain Text" w:semiHidden="1" w:unhideWhenUsed="1"/>
+    <w:lsdException w:name="E-mail Signature" w:semiHidden="1" w:unhideWhenUsed="1"/>
+    <w:lsdException w:name="HTML Top of Form" w:semiHidden="1" w:unhideWhenUsed="1"/>
+    <w:lsdException w:name="HTML Bottom of Form" w:semiHidden="1" w:unhideWhenUsed="1"/>
+    <w:lsdException w:name="Normal (Web)" w:semiHidden="1" w:unhideWhenUsed="1"/>
+    <w:lsdException w:name="HTML Acronym" w:semiHidden="1" w:unhideWhenUsed="1"/>
+    <w:lsdException w:name="HTML Address" w:semiHidden="1" w:unhideWhenUsed="1"/>
+    <w:lsdException w:name="HTML Cite" w:semiHidden="1" w:unhideWhenUsed="1"/>
+    <w:lsdException w:name="HTML Code" w:semiHidden="1" w:unhideWhenUsed="1"/>
+    <w:lsdException w:name="HTML Definition" w:semiHidden="1" w:unhideWhenUsed="1"/>
+    <w:lsdException w:name="HTML Keyboard" w:semiHidden="1" w:unhideWhenUsed="1"/>
+    <w:lsdException w:name="HTML Preformatted" w:semiHidden="1" w:unhideWhenUsed="1"/>
+    <w:lsdException w:name="HTML Sample" w:semiHidden="1" w:unhideWhenUsed="1"/>
+    <w:lsdException w:name="HTML Typewriter" w:semiHidden="1" w:unhideWhenUsed="1"/>
+    <w:lsdException w:name="HTML Variable" w:semiHidden="1" w:unhideWhenUsed="1"/>
+    <w:lsdException w:name="Normal Table" w:semiHidden="1" w:unhideWhenUsed="1"/>
+    <w:lsdException w:name="annotation subject" w:semiHidden="1" w:unhideWhenUsed="1"/>
+    <w:lsdException w:name="No List" w:semiHidden="1" w:unhideWhenUsed="1"/>
+    <w:lsdException w:name="Outline List 1" w:semiHidden="1" w:unhideWhenUsed="1"/>
+    <w:lsdException w:name="Outline List 2" w:semiHidden="1" w:unhideWhenUsed="1"/>
+    <w:lsdException w:name="Outline List 3" w:semiHidden="1" w:unhideWhenUsed="1"/>
+    <w:lsdException w:name="Table Simple 1" w:semiHidden="1" w:unhideWhenUsed="1"/>
+    <w:lsdException w:name="Table Simple 2" w:semiHidden="1" w:unhideWhenUsed="1"/>
+    <w:lsdException w:name="Table Simple 3" w:semiHidden="1" w:unhideWhenUsed="1"/>
+    <w:lsdException w:name="Table Classic 1" w:semiHidden="1" w:unhideWhenUsed="1"/>
+    <w:lsdException w:name="Table Classic 2" w:semiHidden="1" w:unhideWhenUsed="1"/>
+    <w:lsdException w:name="Table Classic 3" w:semiHidden="1" w:unhideWhenUsed="1"/>
+    <w:lsdException w:name="Table Classic 4" w:semiHidden="1" w:unhideWhenUsed="1"/>
+    <w:lsdException w:name="Table Colorful 1" w:semiHidden="1" w:unhideWhenUsed="1"/>
+    <w:lsdException w:name="Table Colorful 2" w:semiHidden="1" w:unhideWhenUsed="1"/>
+    <w:lsdException w:name="Table Colorful 3" w:semiHidden="1" w:unhideWhenUsed="1"/>
+    <w:lsdException w:name="Table Columns 1" w:semiHidden="1" w:unhideWhenUsed="1"/>
+    <w:lsdException w:name="Table Columns 2" w:semiHidden="1" w:unhideWhenUsed="1"/>
+    <w:lsdException w:name="Table Columns 3" w:semiHidden="1" w:unhideWhenUsed="1"/>
+    <w:lsdException w:name="Table Columns 4" w:semiHidden="1" w:unhideWhenUsed="1"/>
+    <w:lsdException w:name="Table Columns 5" w:semiHidden="1" w:unhideWhenUsed="1"/>
+    <w:lsdException w:name="Table Grid 1" w:semiHidden="1" w:unhideWhenUsed="1"/>
+    <w:lsdException w:name="Table Grid 2" w:semiHidden="1" w:unhideWhenUsed="1"/>
+    <w:lsdException w:name="Table Grid 3" w:semiHidden="1" w:unhideWhenUsed="1"/>
+    <w:lsdException w:name="Table Grid 4" w:semiHidden="1" w:unhideWhenUsed="1"/>
+    <w:lsdException w:name="Table Grid 5" w:semiHidden="1" w:unhideWhenUsed="1"/>
+    <w:lsdException w:name="Table Grid 6" w:semiHidden="1" w:unhideWhenUsed="1"/>
+    <w:lsdException w:name="Table Grid 7" w:semiHidden="1" w:unhideWhenUsed="1"/>
+    <w:lsdException w:name="Table Grid 8" w:semiHidden="1" w:unhideWhenUsed="1"/>
+    <w:lsdException w:name="Table List 1" w:semiHidden="1" w:unhideWhenUsed="1"/>
+    <w:lsdException w:name="Table List 2" w:semiHidden="1" w:unhideWhenUsed="1"/>
+    <w:lsdException w:name="Table List 3" w:semiHidden="1" w:unhideWhenUsed="1"/>
+    <w:lsdException w:name="Table List 4" w:semiHidden="1" w:unhideWhenUsed="1"/>
+    <w:lsdException w:name="Table List 5" w:semiHidden="1" w:unhideWhenUsed="1"/>
+    <w:lsdException w:name="Table List 6" w:semiHidden="1" w:unhideWhenUsed="1"/>
+    <w:lsdException w:name="Table List 7" w:semiHidden="1" w:unhideWhenUsed="1"/>
+    <w:lsdException w:name="Table List 8" w:semiHidden="1" w:unhideWhenUsed="1"/>
+    <w:lsdException w:name="Table 3D effects 1" w:semiHidden="1" w:unhideWhenUsed="1"/>
+    <w:lsdException w:name="Table 3D effects 2" w:semiHidden="1" w:unhideWhenUsed="1"/>
+    <w:lsdException w:name="Table 3D effects 3" w:semiHidden="1" w:unhideWhenUsed="1"/>
+    <w:lsdException w:name="Table Contemporary" w:semiHidden="1" w:unhideWhenUsed="1"/>
+    <w:lsdException w:name="Table Elegant" w:semiHidden="1" w:unhideWhenUsed="1"/>
+    <w:lsdException w:name="Table Professional" w:semiHidden="1" w:unhideWhenUsed="1"/>
+    <w:lsdException w:name="Table Subtle 1" w:semiHidden="1" w:unhideWhenUsed="1"/>
+    <w:lsdException w:name="Table Subtle 2" w:semiHidden="1" w:unhideWhenUsed="1"/>
+    <w:lsdException w:name="Table Web 1" w:semiHidden="1" w:unhideWhenUsed="1"/>
+    <w:lsdException w:name="Table Web 2" w:semiHidden="1" w:unhideWhenUsed="1"/>
+    <w:lsdException w:name="Table Web 3" w:semiHidden="1" w:unhideWhenUsed="1"/>
+    <w:lsdException w:name="Balloon Text" w:semiHidden="1" w:unhideWhenUsed="1"/>
+    <w:lsdException w:name="Table Grid" w:semiHidden="1" w:uiPriority="59" w:unhideWhenUsed="1"/>
+    <w:lsdException w:name="Table Theme" w:semiHidden="1" w:unhideWhenUsed="1"/>
+    <w:lsdException w:name="Placeholder Text" w:semiHidden="1"/>
+    <w:lsdException w:name="No Spacing" w:uiPriority="1" w:qFormat="1"/>
+    <w:lsdException w:name="Light Shading" w:uiPriority="60"/>
+    <w:lsdException w:name="Light List" w:uiPriority="61"/>
+    <w:lsdException w:name="Light Grid" w:uiPriority="62"/>
+    <w:lsdException w:name="Medium Shading 1" w:uiPriority="63"/>
+    <w:lsdException w:name="Medium Shading 2" w:uiPriority="64"/>
+    <w:lsdException w:name="Medium List 1" w:uiPriority="65"/>
+    <w:lsdException w:name="Medium List 2" w:uiPriority="66"/>
+    <w:lsdException w:name="Medium Grid 1" w:uiPriority="67"/>
+    <w:lsdException w:name="Medium Grid 2" w:uiPriority="68"/>
+    <w:lsdException w:name="Medium Grid 3" w:uiPriority="69"/>
+    <w:lsdException w:name="Dark List" w:uiPriority="70"/>
+    <w:lsdException w:name="Colorful Shading" w:uiPriority="71"/>
+    <w:lsdException w:name="Colorful List" w:uiPriority="72"/>
+    <w:lsdException w:name="Colorful Grid" w:uiPriority="73"/>
+    <w:lsdException w:name="Light Shading Accent 1" w:uiPriority="60"/>
+    <w:lsdException w:name="Light List Accent 1" w:uiPriority="61"/>
+    <w:lsdException w:name="Light Grid Accent 1" w:uiPriority="62"/>
+    <w:lsdException w:name="Medium Shading 1 Accent 1" w:uiPriority="63"/>
+    <w:lsdException w:name="Medium Shading 2 Accent 1" w:uiPriority="64"/>
+    <w:lsdException w:name="Medium List 1 Accent 1" w:uiPriority="65"/>
+    <w:lsdException w:name="Revision" w:semiHidden="1"/>
+    <w:lsdException w:name="List Paragraph" w:uiPriority="34" w:qFormat="1"/>
+    <w:lsdException w:name="Quote" w:uiPriority="29" w:qFormat="1"/>
+    <w:lsdException w:name="Intense Quote" w:uiPriority="30" w:qFormat="1"/>
+    <w:lsdException w:name="Medium List 2 Accent 1" w:uiPriority="66"/>
+    <w:lsdException w:name="Medium Grid 1 Accent 1" w:uiPriority="67"/>
+    <w:lsdException w:name="Medium Grid 2 Accent 1" w:uiPriority="68"/>
+    <w:lsdException w:name="Medium Grid 3 Accent 1" w:uiPriority="69"/>
+    <w:lsdException w:name="Dark List Accent 1" w:uiPriority="70"/>
+    <w:lsdException w:name="Colorful Shading Accent 1" w:uiPriority="71"/>
+    <w:lsdException w:name="Colorful List Accent 1" w:uiPriority="72"/>
+    <w:lsdException w:name="Colorful Grid Accent 1" w:uiPriority="73"/>
+    <w:lsdException w:name="Light Shading Accent 2" w:uiPriority="60"/>
+    <w:lsdException w:name="Light List Accent 2" w:uiPriority="61"/>
+    <w:lsdException w:name="Light Grid Accent 2" w:uiPriority="62"/>
+    <w:lsdException w:name="Medium Shading 1 Accent 2" w:uiPriority="63"/>
+    <w:lsdException w:name="Medium Shading 2 Accent 2" w:uiPriority="64"/>
+    <w:lsdException w:name="Medium List 1 Accent 2" w:uiPriority="65"/>
+    <w:lsdException w:name="Medium List 2 Accent 2" w:uiPriority="66"/>
+    <w:lsdException w:name="Medium Grid 1 Accent 2" w:uiPriority="67"/>
+    <w:lsdException w:name="Medium Grid 2 Accent 2" w:uiPriority="68"/>
+    <w:lsdException w:name="Medium Grid 3 Accent 2" w:uiPriority="69"/>
+    <w:lsdException w:name="Dark List Accent 2" w:uiPriority="70"/>
+    <w:lsdException w:name="Colorful Shading Accent 2" w:uiPriority="71"/>
+    <w:lsdException w:name="Colorful List Accent 2" w:uiPriority="72"/>
+    <w:lsdException w:name="Colorful Grid Accent 2" w:uiPriority="73"/>
+    <w:lsdException w:name="Light Shading Accent 3" w:uiPriority="60"/>
+    <w:lsdException w:name="Light List Accent 3" w:uiPriority="61"/>
+    <w:lsdException w:name="Light Grid Accent 3" w:uiPriority="62"/>
+    <w:lsdException w:name="Medium Shading 1 Accent 3" w:uiPriority="63"/>
+    <w:lsdException w:name="Medium Shading 2 Accent 3" w:uiPriority="64"/>
+    <w:lsdException w:name="Medium List 1 Accent 3" w:uiPriority="65"/>
+    <w:lsdException w:name="Medium List 2 Accent 3" w:uiPriority="66"/>
+    <w:lsdException w:name="Medium Grid 1 Accent 3" w:uiPriority="67"/>
+    <w:lsdException w:name="Medium Grid 2 Accent 3" w:uiPriority="68"/>
+    <w:lsdException w:name="Medium Grid 3 Accent 3" w:uiPriority="69"/>
+    <w:lsdException w:name="Dark List Accent 3" w:uiPriority="70"/>
+    <w:lsdException w:name="Colorful Shading Accent 3" w:uiPriority="71"/>
+    <w:lsdException w:name="Colorful List Accent 3" w:uiPriority="72"/>
+    <w:lsdException w:name="Colorful Grid Accent 3" w:uiPriority="73"/>
+    <w:lsdException w:name="Light Shading Accent 4" w:uiPriority="60"/>
+    <w:lsdException w:name="Light List Accent 4" w:uiPriority="61"/>
+    <w:lsdException w:name="Light Grid Accent 4" w:uiPriority="62"/>
+    <w:lsdException w:name="Medium Shading 1 Accent 4" w:uiPriority="63"/>
+    <w:lsdException w:name="Medium Shading 2 Accent 4" w:uiPriority="64"/>
+    <w:lsdException w:name="Medium List 1 Accent 4" w:uiPriority="65"/>
+    <w:lsdException w:name="Medium List 2 Accent 4" w:uiPriority="66"/>
+    <w:lsdException w:name="Medium Grid 1 Accent 4" w:uiPriority="67"/>
+    <w:lsdException w:name="Medium Grid 2 Accent 4" w:uiPriority="68"/>
+    <w:lsdException w:name="Medium Grid 3 Accent 4" w:uiPriority="69"/>
+    <w:lsdException w:name="Dark List Accent 4" w:uiPriority="70"/>
+    <w:lsdException w:name="Colorful Shading Accent 4" w:uiPriority="71"/>
+    <w:lsdException w:name="Colorful List Accent 4" w:uiPriority="72"/>
+    <w:lsdException w:name="Colorful Grid Accent 4" w:uiPriority="73"/>
+    <w:lsdException w:name="Light Shading Accent 5" w:uiPriority="60"/>
+    <w:lsdException w:name="Light List Accent 5" w:uiPriority="61"/>
+    <w:lsdException w:name="Light Grid Accent 5" w:uiPriority="62"/>
+    <w:lsdException w:name="Medium Shading 1 Accent 5" w:uiPriority="63"/>
+    <w:lsdException w:name="Medium Shading 2 Accent 5" w:uiPriority="64"/>
+    <w:lsdException w:name="Medium List 1 Accent 5" w:uiPriority="65"/>
+    <w:lsdException w:name="Medium List 2 Accent 5" w:uiPriority="66"/>
+    <w:lsdException w:name="Medium Grid 1 Accent 5" w:uiPriority="67"/>
+    <w:lsdException w:name="Medium Grid 2 Accent 5" w:uiPriority="68"/>
+    <w:lsdException w:name="Medium Grid 3 Accent 5" w:uiPriority="69"/>
+    <w:lsdException w:name="Dark List Accent 5" w:uiPriority="70"/>
+    <w:lsdException w:name="Colorful Shading Accent 5" w:uiPriority="71"/>
+    <w:lsdException w:name="Colorful List Accent 5" w:uiPriority="72"/>
+    <w:lsdException w:name="Colorful Grid Accent 5" w:uiPriority="73"/>
+    <w:lsdException w:name="Light Shading Accent 6" w:uiPriority="60"/>
+    <w:lsdException w:name="Light List Accent 6" w:uiPriority="61"/>
+    <w:lsdException w:name="Light Grid Accent 6" w:uiPriority="62"/>
+    <w:lsdException w:name="Medium Shading 1 Accent 6" w:uiPriority="63"/>
+    <w:lsdException w:name="Medium Shading 2 Accent 6" w:uiPriority="64"/>
+    <w:lsdException w:name="Medium List 1 Accent 6" w:uiPriority="65"/>
+    <w:lsdException w:name="Medium List 2 Accent 6" w:uiPriority="66"/>
+    <w:lsdException w:name="Medium Grid 1 Accent 6" w:uiPriority="67"/>
+    <w:lsdException w:name="Medium Grid 2 Accent 6" w:uiPriority="68"/>
+    <w:lsdException w:name="Medium Grid 3 Accent 6" w:uiPriority="69"/>
+    <w:lsdException w:name="Dark List Accent 6" w:uiPriority="70"/>
+    <w:lsdException w:name="Colorful Shading Accent 6" w:uiPriority="71"/>
+    <w:lsdException w:name="Colorful List Accent 6" w:uiPriority="72"/>
+    <w:lsdException w:name="Colorful Grid Accent 6" w:uiPriority="73"/>
+    <w:lsdException w:name="Subtle Emphasis" w:uiPriority="19" w:qFormat="1"/>
+    <w:lsdException w:name="Intense Emphasis" w:uiPriority="21" w:qFormat="1"/>
+    <w:lsdException w:name="Subtle Reference" w:uiPriority="31" w:qFormat="1"/>
+    <w:lsdException w:name="Intense Reference" w:uiPriority="32" w:qFormat="1"/>
+    <w:lsdException w:name="Book Title" w:uiPriority="33" w:qFormat="1"/>
+    <w:lsdException w:name="Bibliography" w:semiHidden="1" w:uiPriority="37" w:unhideWhenUsed="1"/>
+    <w:lsdException w:name="TOC Heading" w:semiHidden="1" w:uiPriority="39" w:unhideWhenUsed="1" w:qFormat="1"/>
+    <w:lsdException w:name="Plain Table 1" w:uiPriority="41"/>
+    <w:lsdException w:name="Plain Table 2" w:uiPriority="42"/>
+    <w:lsdException w:name="Plain Table 3" w:uiPriority="43"/>
+    <w:lsdException w:name="Plain Table 4" w:uiPriority="44"/>
+    <w:lsdException w:name="Plain Table 5" w:uiPriority="45"/>
+    <w:lsdException w:name="Grid Table Light" w:uiPriority="40"/>
+    <w:lsdException w:name="Grid Table 1 Light" w:uiPriority="46"/>
+    <w:lsdException w:name="Grid Table 2" w:uiPriority="47"/>
+    <w:lsdException w:name="Grid Table 3" w:uiPriority="48"/>
+    <w:lsdException w:name="Grid Table 4" w:uiPriority="49"/>
+    <w:lsdException w:name="Grid Table 5 Dark" w:uiPriority="50"/>
+    <w:lsdException w:name="Grid Table 6 Colorful" w:uiPriority="51"/>
+    <w:lsdException w:name="Grid Table 7 Colorful" w:uiPriority="52"/>
+    <w:lsdException w:name="Grid Table 1 Light Accent 1" w:uiPriority="46"/>
+    <w:lsdException w:name="Grid Table 2 Accent 1" w:uiPriority="47"/>
+    <w:lsdException w:name="Grid Table 3 Accent 1" w:uiPriority="48"/>
+    <w:lsdException w:name="Grid Table 4 Accent 1" w:uiPriority="49"/>
+    <w:lsdException w:name="Grid Table 5 Dark Accent 1" w:uiPriority="50"/>
+    <w:lsdException w:name="Grid Table 6 Colorful Accent 1" w:uiPriority="51"/>
+    <w:lsdException w:name="Grid Table 7 Colorful Accent 1" w:uiPriority="52"/>
+    <w:lsdException w:name="Grid Table 1 Light Accent 2" w:uiPriority="46"/>
+    <w:lsdException w:name="Grid Table 2 Accent 2" w:uiPriority="47"/>
+    <w:lsdException w:name="Grid Table 3 Accent 2" w:uiPriority="48"/>
+    <w:lsdException w:name="Grid Table 4 Accent 2" w:uiPriority="49"/>
+    <w:lsdException w:name="Grid Table 5 Dark Accent 2" w:uiPriority="50"/>
+    <w:lsdException w:name="Grid Table 6 Colorful Accent 2" w:uiPriority="51"/>
+    <w:lsdException w:name="Grid Table 7 Colorful Accent 2" w:uiPriority="52"/>
+    <w:lsdException w:name="Grid Table 1 Light Accent 3" w:uiPriority="46"/>
+    <w:lsdException w:name="Grid Table 2 Accent 3" w:uiPriority="47"/>
+    <w:lsdException w:name="Grid Table 3 Accent 3" w:uiPriority="48"/>
+    <w:lsdException w:name="Grid Table 4 Accent 3" w:uiPriority="49"/>
+    <w:lsdException w:name="Grid Table 5 Dark Accent 3" w:uiPriority="50"/>
+    <w:lsdException w:name="Grid Table 6 Colorful Accent 3" w:uiPriority="51"/>
+    <w:lsdException w:name="Grid Table 7 Colorful Accent 3" w:uiPriority="52"/>
+    <w:lsdException w:name="Grid Table 1 Light Accent 4" w:uiPriority="46"/>
+    <w:lsdException w:name="Grid Table 2 Accent 4" w:uiPriority="47"/>
+    <w:lsdException w:name="Grid Table 3 Accent 4" w:uiPriority="48"/>
+    <w:lsdException w:name="Grid Table 4 Accent 4" w:uiPriority="49"/>
+    <w:lsdException w:name="Grid Table 5 Dark Accent 4" w:uiPriority="50"/>
+    <w:lsdException w:name="Grid Table 6 Colorful Accent 4" w:uiPriority="51"/>
+    <w:lsdException w:name="Grid Table 7 Colorful Accent 4" w:uiPriority="52"/>
+    <w:lsdException w:name="Grid Table 1 Light Accent 5" w:uiPriority="46"/>
+    <w:lsdException w:name="Grid Table 2 Accent 5" w:uiPriority="47"/>
+    <w:lsdException w:name="Grid Table 3 Accent 5" w:uiPriority="48"/>
+    <w:lsdException w:name="Grid Table 4 Accent 5" w:uiPriority="49"/>
+    <w:lsdException w:name="Grid Table 5 Dark Accent 5" w:uiPriority="50"/>
+    <w:lsdException w:name="Grid Table 6 Colorful Accent 5" w:uiPriority="51"/>
+    <w:lsdException w:name="Grid Table 7 Colorful Accent 5" w:uiPriority="52"/>
+    <w:lsdException w:name="Grid Table 1 Light Accent 6" w:uiPriority="46"/>
+    <w:lsdException w:name="Grid Table 2 Accent 6" w:uiPriority="47"/>
+    <w:lsdException w:name="Grid Table 3 Accent 6" w:uiPriority="48"/>
+    <w:lsdException w:name="Grid Table 4 Accent 6" w:uiPriority="49"/>
+    <w:lsdException w:name="Grid Table 5 Dark Accent 6" w:uiPriority="50"/>
+    <w:lsdException w:name="Grid Table 6 Colorful Accent 6" w:uiPriority="51"/>
+    <w:lsdException w:name="Grid Table 7 Colorful Accent 6" w:uiPriority="52"/>
+    <w:lsdException w:name="List Table 1 Light" w:uiPriority="46"/>
+    <w:lsdException w:name="List Table 2" w:uiPriority="47"/>
+    <w:lsdException w:name="List Table 3" w:uiPriority="48"/>
+    <w:lsdException w:name="List Table 4" w:uiPriority="49"/>
+    <w:lsdException w:name="List Table 5 Dark" w:uiPriority="50"/>
+    <w:lsdException w:name="List Table 6 Colorful" w:uiPriority="51"/>
+    <w:lsdException w:name="List Table 7 Colorful" w:uiPriority="52"/>
+    <w:lsdException w:name="List Table 1 Light Accent 1" w:uiPriority="46"/>
+    <w:lsdException w:name="List Table 2 Accent 1" w:uiPriority="47"/>
+    <w:lsdException w:name="List Table 3 Accent 1" w:uiPriority="48"/>
+    <w:lsdException w:name="List Table 4 Accent 1" w:uiPriority="49"/>
+    <w:lsdException w:name="List Table 5 Dark Accent 1" w:uiPriority="50"/>
+    <w:lsdException w:name="List Table 6 Colorful Accent 1" w:uiPriority="51"/>
+    <w:lsdException w:name="List Table 7 Colorful Accent 1" w:uiPriority="52"/>
+    <w:lsdException w:name="List Table 1 Light Accent 2" w:uiPriority="46"/>
+    <w:lsdException w:name="List Table 2 Accent 2" w:uiPriority="47"/>
+    <w:lsdException w:name="List Table 3 Accent 2" w:uiPriority="48"/>
+    <w:lsdException w:name="List Table 4 Accent 2" w:uiPriority="49"/>
+    <w:lsdException w:name="List Table 5 Dark Accent 2" w:uiPriority="50"/>
+    <w:lsdException w:name="List Table 6 Colorful Accent 2" w:uiPriority="51"/>
+    <w:lsdException w:name="List Table 7 Colorful Accent 2" w:uiPriority="52"/>
+    <w:lsdException w:name="List Table 1 Light Accent 3" w:uiPriority="46"/>
+    <w:lsdException w:name="List Table 2 Accent 3" w:uiPriority="47"/>
+    <w:lsdException w:name="List Table 3 Accent 3" w:uiPriority="48"/>
+    <w:lsdException w:name="List Table 4 Accent 3" w:uiPriority="49"/>
+    <w:lsdException w:name="List Table 5 Dark Accent 3" w:uiPriority="50"/>
+    <w:lsdException w:name="List Table 6 Colorful Accent 3" w:uiPriority="51"/>
+    <w:lsdException w:name="List Table 7 Colorful Accent 3" w:uiPriority="52"/>
+    <w:lsdException w:name="List Table 1 Light Accent 4" w:uiPriority="46"/>
+    <w:lsdException w:name="List Table 2 Accent 4" w:uiPriority="47"/>
+    <w:lsdException w:name="List Table 3 Accent 4" w:uiPriority="48"/>
+    <w:lsdException w:name="List Table 4 Accent 4" w:uiPriority="49"/>
+    <w:lsdException w:name="List Table 5 Dark Accent 4" w:uiPriority="50"/>
+    <w:lsdException w:name="List Table 6 Colorful Accent 4" w:uiPriority="51"/>
+    <w:lsdException w:name="List Table 7 Colorful Accent 4" w:uiPriority="52"/>
+    <w:lsdException w:name="List Table 1 Light Accent 5" w:uiPriority="46"/>
+    <w:lsdException w:name="List Table 2 Accent 5" w:uiPriority="47"/>
+    <w:lsdException w:name="List Table 3 Accent 5" w:uiPriority="48"/>
+    <w:lsdException w:name="List Table 4 Accent 5" w:uiPriority="49"/>
+    <w:lsdException w:name="List Table 5 Dark Accent 5" w:uiPriority="50"/>
+    <w:lsdException w:name="List Table 6 Colorful Accent 5" w:uiPriority="51"/>
+    <w:lsdException w:name="List Table 7 Colorful Accent 5" w:uiPriority="52"/>
+    <w:lsdException w:name="List Table 1 Light Accent 6" w:uiPriority="46"/>
+    <w:lsdException w:name="List Table 2 Accent 6" w:uiPriority="47"/>
+    <w:lsdException w:name="List Table 3 Accent 6" w:uiPriority="48"/>
+    <w:lsdException w:name="List Table 4 Accent 6" w:uiPriority="49"/>
+    <w:lsdException w:name="List Table 5 Dark Accent 6" w:uiPriority="50"/>
+    <w:lsdException w:name="List Table 6 Colorful Accent 6" w:uiPriority="51"/>
+    <w:lsdException w:name="List Table 7 Colorful Accent 6" w:uiPriority="52"/>
+    <w:lsdException w:name="Mention" w:semiHidden="1" w:unhideWhenUsed="1"/>
+    <w:lsdException w:name="Smart Hyperlink" w:semiHidden="1" w:unhideWhenUsed="1"/>
+    <w:lsdException w:name="Hashtag" w:semiHidden="1" w:unhideWhenUsed="1"/>
+    <w:lsdException w:name="Unresolved Mention" w:semiHidden="1" w:unhideWhenUsed="1"/>
+    <w:lsdException w:name="Smart Link" w:semiHidden="1" w:unhideWhenUsed="1"/>
   </w:latentStyles>
-  <w:style w:type="paragraph" w:default="1" w:styleId="Standaard">
+  <w:style w:type="paragraph" w:default="1" w:styleId="Normal">
     <w:name w:val="Normal"/>
     <w:qFormat/>
   </w:style>
-  <w:style w:type="character" w:default="1" w:styleId="Standaardalinea-lettertype">
+  <w:style w:type="character" w:default="1" w:styleId="DefaultParagraphFont">
     <w:name w:val="Default Paragraph Font"/>
     <w:uiPriority w:val="1"/>
     <w:semiHidden/>
     <w:unhideWhenUsed/>
   </w:style>
-  <w:style w:type="table" w:default="1" w:styleId="Standaardtabel">
+  <w:style w:type="table" w:default="1" w:styleId="TableNormal">
     <w:name w:val="Normal Table"/>
     <w:uiPriority w:val="99"/>
     <w:semiHidden/>
@@ -5466,15 +5560,15 @@
       </w:tblCellMar>
     </w:tblPr>
   </w:style>
-  <w:style w:type="numbering" w:default="1" w:styleId="Geenlijst">
+  <w:style w:type="numbering" w:default="1" w:styleId="NoList">
     <w:name w:val="No List"/>
     <w:uiPriority w:val="99"/>
     <w:semiHidden/>
     <w:unhideWhenUsed/>
   </w:style>
-  <w:style w:type="table" w:styleId="Tabelraster">
+  <w:style w:type="table" w:styleId="TableGrid">
     <w:name w:val="Table Grid"/>
-    <w:basedOn w:val="Standaardtabel"/>
+    <w:basedOn w:val="TableNormal"/>
     <w:uiPriority w:val="59"/>
     <w:rsid w:val="003B1D9E"/>
     <w:pPr>
@@ -5491,229 +5585,9 @@
       </w:tblBorders>
     </w:tblPr>
   </w:style>
-  <w:style w:type="paragraph" w:styleId="Lijstalinea">
+  <w:style w:type="paragraph" w:styleId="ListParagraph">
     <w:name w:val="List Paragraph"/>
-    <w:basedOn w:val="Standaard"/>
-    <w:uiPriority w:val="34"/>
-    <w:qFormat/>
-    <w:rsid w:val="003652D3"/>
-    <w:pPr>
-      <w:ind w:left="720"/>
-      <w:contextualSpacing/>
-    </w:pPr>
-  </w:style>
-</w:styles>
-</file>
-
-<file path=word/stylesWithEffects.xml><?xml version="1.0" encoding="utf-8"?>
-<w:styles xmlns:wpc="http://schemas.microsoft.com/office/word/2010/wordprocessingCanvas" xmlns:mc="http://schemas.openxmlformats.org/markup-compatibility/2006" xmlns:o="urn:schemas-microsoft-com:office:office" xmlns:r="http://schemas.openxmlformats.org/officeDocument/2006/relationships" xmlns:m="http://schemas.openxmlformats.org/officeDocument/2006/math" xmlns:v="urn:schemas-microsoft-com:vml" xmlns:wp14="http://schemas.microsoft.com/office/word/2010/wordprocessingDrawing" xmlns:wp="http://schemas.openxmlformats.org/drawingml/2006/wordprocessingDrawing" xmlns:w10="urn:schemas-microsoft-com:office:word" xmlns:w="http://schemas.openxmlformats.org/wordprocessingml/2006/main" xmlns:w14="http://schemas.microsoft.com/office/word/2010/wordml" xmlns:wpg="http://schemas.microsoft.com/office/word/2010/wordprocessingGroup" xmlns:wpi="http://schemas.microsoft.com/office/word/2010/wordprocessingInk" xmlns:wne="http://schemas.microsoft.com/office/word/2006/wordml" xmlns:wps="http://schemas.microsoft.com/office/word/2010/wordprocessingShape" mc:Ignorable="w14 wp14">
-  <w:docDefaults>
-    <w:rPrDefault>
-      <w:rPr>
-        <w:rFonts w:asciiTheme="minorHAnsi" w:eastAsiaTheme="minorHAnsi" w:hAnsiTheme="minorHAnsi" w:cstheme="minorBidi"/>
-        <w:sz w:val="22"/>
-        <w:szCs w:val="22"/>
-        <w:lang w:val="nl-NL" w:eastAsia="en-US" w:bidi="ar-SA"/>
-      </w:rPr>
-    </w:rPrDefault>
-    <w:pPrDefault>
-      <w:pPr>
-        <w:spacing w:after="200" w:line="276" w:lineRule="auto"/>
-      </w:pPr>
-    </w:pPrDefault>
-  </w:docDefaults>
-  <w:latentStyles w:defLockedState="0" w:defUIPriority="99" w:defSemiHidden="1" w:defUnhideWhenUsed="1" w:defQFormat="0" w:count="267">
-    <w:lsdException w:name="Normal" w:semiHidden="0" w:uiPriority="0" w:unhideWhenUsed="0" w:qFormat="1"/>
-    <w:lsdException w:name="heading 1" w:semiHidden="0" w:uiPriority="9" w:unhideWhenUsed="0" w:qFormat="1"/>
-    <w:lsdException w:name="heading 2" w:uiPriority="9" w:qFormat="1"/>
-    <w:lsdException w:name="heading 3" w:uiPriority="9" w:qFormat="1"/>
-    <w:lsdException w:name="heading 4" w:uiPriority="9" w:qFormat="1"/>
-    <w:lsdException w:name="heading 5" w:uiPriority="9" w:qFormat="1"/>
-    <w:lsdException w:name="heading 6" w:uiPriority="9" w:qFormat="1"/>
-    <w:lsdException w:name="heading 7" w:uiPriority="9" w:qFormat="1"/>
-    <w:lsdException w:name="heading 8" w:uiPriority="9" w:qFormat="1"/>
-    <w:lsdException w:name="heading 9" w:uiPriority="9" w:qFormat="1"/>
-    <w:lsdException w:name="toc 1" w:uiPriority="39"/>
-    <w:lsdException w:name="toc 2" w:uiPriority="39"/>
-    <w:lsdException w:name="toc 3" w:uiPriority="39"/>
-    <w:lsdException w:name="toc 4" w:uiPriority="39"/>
-    <w:lsdException w:name="toc 5" w:uiPriority="39"/>
-    <w:lsdException w:name="toc 6" w:uiPriority="39"/>
-    <w:lsdException w:name="toc 7" w:uiPriority="39"/>
-    <w:lsdException w:name="toc 8" w:uiPriority="39"/>
-    <w:lsdException w:name="toc 9" w:uiPriority="39"/>
-    <w:lsdException w:name="caption" w:uiPriority="35" w:qFormat="1"/>
-    <w:lsdException w:name="Title" w:semiHidden="0" w:uiPriority="10" w:unhideWhenUsed="0" w:qFormat="1"/>
-    <w:lsdException w:name="Default Paragraph Font" w:uiPriority="1"/>
-    <w:lsdException w:name="Subtitle" w:semiHidden="0" w:uiPriority="11" w:unhideWhenUsed="0" w:qFormat="1"/>
-    <w:lsdException w:name="Strong" w:semiHidden="0" w:uiPriority="22" w:unhideWhenUsed="0" w:qFormat="1"/>
-    <w:lsdException w:name="Emphasis" w:semiHidden="0" w:uiPriority="20" w:unhideWhenUsed="0" w:qFormat="1"/>
-    <w:lsdException w:name="Table Grid" w:semiHidden="0" w:uiPriority="59" w:unhideWhenUsed="0"/>
-    <w:lsdException w:name="Placeholder Text" w:unhideWhenUsed="0"/>
-    <w:lsdException w:name="No Spacing" w:semiHidden="0" w:uiPriority="1" w:unhideWhenUsed="0" w:qFormat="1"/>
-    <w:lsdException w:name="Light Shading" w:semiHidden="0" w:uiPriority="60" w:unhideWhenUsed="0"/>
-    <w:lsdException w:name="Light List" w:semiHidden="0" w:uiPriority="61" w:unhideWhenUsed="0"/>
-    <w:lsdException w:name="Light Grid" w:semiHidden="0" w:uiPriority="62" w:unhideWhenUsed="0"/>
-    <w:lsdException w:name="Medium Shading 1" w:semiHidden="0" w:uiPriority="63" w:unhideWhenUsed="0"/>
-    <w:lsdException w:name="Medium Shading 2" w:semiHidden="0" w:uiPriority="64" w:unhideWhenUsed="0"/>
-    <w:lsdException w:name="Medium List 1" w:semiHidden="0" w:uiPriority="65" w:unhideWhenUsed="0"/>
-    <w:lsdException w:name="Medium List 2" w:semiHidden="0" w:uiPriority="66" w:unhideWhenUsed="0"/>
-    <w:lsdException w:name="Medium Grid 1" w:semiHidden="0" w:uiPriority="67" w:unhideWhenUsed="0"/>
-    <w:lsdException w:name="Medium Grid 2" w:semiHidden="0" w:uiPriority="68" w:unhideWhenUsed="0"/>
-    <w:lsdException w:name="Medium Grid 3" w:semiHidden="0" w:uiPriority="69" w:unhideWhenUsed="0"/>
-    <w:lsdException w:name="Dark List" w:semiHidden="0" w:uiPriority="70" w:unhideWhenUsed="0"/>
-    <w:lsdException w:name="Colorful Shading" w:semiHidden="0" w:uiPriority="71" w:unhideWhenUsed="0"/>
-    <w:lsdException w:name="Colorful List" w:semiHidden="0" w:uiPriority="72" w:unhideWhenUsed="0"/>
-    <w:lsdException w:name="Colorful Grid" w:semiHidden="0" w:uiPriority="73" w:unhideWhenUsed="0"/>
-    <w:lsdException w:name="Light Shading Accent 1" w:semiHidden="0" w:uiPriority="60" w:unhideWhenUsed="0"/>
-    <w:lsdException w:name="Light List Accent 1" w:semiHidden="0" w:uiPriority="61" w:unhideWhenUsed="0"/>
-    <w:lsdException w:name="Light Grid Accent 1" w:semiHidden="0" w:uiPriority="62" w:unhideWhenUsed="0"/>
-    <w:lsdException w:name="Medium Shading 1 Accent 1" w:semiHidden="0" w:uiPriority="63" w:unhideWhenUsed="0"/>
-    <w:lsdException w:name="Medium Shading 2 Accent 1" w:semiHidden="0" w:uiPriority="64" w:unhideWhenUsed="0"/>
-    <w:lsdException w:name="Medium List 1 Accent 1" w:semiHidden="0" w:uiPriority="65" w:unhideWhenUsed="0"/>
-    <w:lsdException w:name="Revision" w:unhideWhenUsed="0"/>
-    <w:lsdException w:name="List Paragraph" w:semiHidden="0" w:uiPriority="34" w:unhideWhenUsed="0" w:qFormat="1"/>
-    <w:lsdException w:name="Quote" w:semiHidden="0" w:uiPriority="29" w:unhideWhenUsed="0" w:qFormat="1"/>
-    <w:lsdException w:name="Intense Quote" w:semiHidden="0" w:uiPriority="30" w:unhideWhenUsed="0" w:qFormat="1"/>
-    <w:lsdException w:name="Medium List 2 Accent 1" w:semiHidden="0" w:uiPriority="66" w:unhideWhenUsed="0"/>
-    <w:lsdException w:name="Medium Grid 1 Accent 1" w:semiHidden="0" w:uiPriority="67" w:unhideWhenUsed="0"/>
-    <w:lsdException w:name="Medium Grid 2 Accent 1" w:semiHidden="0" w:uiPriority="68" w:unhideWhenUsed="0"/>
-    <w:lsdException w:name="Medium Grid 3 Accent 1" w:semiHidden="0" w:uiPriority="69" w:unhideWhenUsed="0"/>
-    <w:lsdException w:name="Dark List Accent 1" w:semiHidden="0" w:uiPriority="70" w:unhideWhenUsed="0"/>
-    <w:lsdException w:name="Colorful Shading Accent 1" w:semiHidden="0" w:uiPriority="71" w:unhideWhenUsed="0"/>
-    <w:lsdException w:name="Colorful List Accent 1" w:semiHidden="0" w:uiPriority="72" w:unhideWhenUsed="0"/>
-    <w:lsdException w:name="Colorful Grid Accent 1" w:semiHidden="0" w:uiPriority="73" w:unhideWhenUsed="0"/>
-    <w:lsdException w:name="Light Shading Accent 2" w:semiHidden="0" w:uiPriority="60" w:unhideWhenUsed="0"/>
-    <w:lsdException w:name="Light List Accent 2" w:semiHidden="0" w:uiPriority="61" w:unhideWhenUsed="0"/>
-    <w:lsdException w:name="Light Grid Accent 2" w:semiHidden="0" w:uiPriority="62" w:unhideWhenUsed="0"/>
-    <w:lsdException w:name="Medium Shading 1 Accent 2" w:semiHidden="0" w:uiPriority="63" w:unhideWhenUsed="0"/>
-    <w:lsdException w:name="Medium Shading 2 Accent 2" w:semiHidden="0" w:uiPriority="64" w:unhideWhenUsed="0"/>
-    <w:lsdException w:name="Medium List 1 Accent 2" w:semiHidden="0" w:uiPriority="65" w:unhideWhenUsed="0"/>
-    <w:lsdException w:name="Medium List 2 Accent 2" w:semiHidden="0" w:uiPriority="66" w:unhideWhenUsed="0"/>
-    <w:lsdException w:name="Medium Grid 1 Accent 2" w:semiHidden="0" w:uiPriority="67" w:unhideWhenUsed="0"/>
-    <w:lsdException w:name="Medium Grid 2 Accent 2" w:semiHidden="0" w:uiPriority="68" w:unhideWhenUsed="0"/>
-    <w:lsdException w:name="Medium Grid 3 Accent 2" w:semiHidden="0" w:uiPriority="69" w:unhideWhenUsed="0"/>
-    <w:lsdException w:name="Dark List Accent 2" w:semiHidden="0" w:uiPriority="70" w:unhideWhenUsed="0"/>
-    <w:lsdException w:name="Colorful Shading Accent 2" w:semiHidden="0" w:uiPriority="71" w:unhideWhenUsed="0"/>
-    <w:lsdException w:name="Colorful List Accent 2" w:semiHidden="0" w:uiPriority="72" w:unhideWhenUsed="0"/>
-    <w:lsdException w:name="Colorful Grid Accent 2" w:semiHidden="0" w:uiPriority="73" w:unhideWhenUsed="0"/>
-    <w:lsdException w:name="Light Shading Accent 3" w:semiHidden="0" w:uiPriority="60" w:unhideWhenUsed="0"/>
-    <w:lsdException w:name="Light List Accent 3" w:semiHidden="0" w:uiPriority="61" w:unhideWhenUsed="0"/>
-    <w:lsdException w:name="Light Grid Accent 3" w:semiHidden="0" w:uiPriority="62" w:unhideWhenUsed="0"/>
-    <w:lsdException w:name="Medium Shading 1 Accent 3" w:semiHidden="0" w:uiPriority="63" w:unhideWhenUsed="0"/>
-    <w:lsdException w:name="Medium Shading 2 Accent 3" w:semiHidden="0" w:uiPriority="64" w:unhideWhenUsed="0"/>
-    <w:lsdException w:name="Medium List 1 Accent 3" w:semiHidden="0" w:uiPriority="65" w:unhideWhenUsed="0"/>
-    <w:lsdException w:name="Medium List 2 Accent 3" w:semiHidden="0" w:uiPriority="66" w:unhideWhenUsed="0"/>
-    <w:lsdException w:name="Medium Grid 1 Accent 3" w:semiHidden="0" w:uiPriority="67" w:unhideWhenUsed="0"/>
-    <w:lsdException w:name="Medium Grid 2 Accent 3" w:semiHidden="0" w:uiPriority="68" w:unhideWhenUsed="0"/>
-    <w:lsdException w:name="Medium Grid 3 Accent 3" w:semiHidden="0" w:uiPriority="69" w:unhideWhenUsed="0"/>
-    <w:lsdException w:name="Dark List Accent 3" w:semiHidden="0" w:uiPriority="70" w:unhideWhenUsed="0"/>
-    <w:lsdException w:name="Colorful Shading Accent 3" w:semiHidden="0" w:uiPriority="71" w:unhideWhenUsed="0"/>
-    <w:lsdException w:name="Colorful List Accent 3" w:semiHidden="0" w:uiPriority="72" w:unhideWhenUsed="0"/>
-    <w:lsdException w:name="Colorful Grid Accent 3" w:semiHidden="0" w:uiPriority="73" w:unhideWhenUsed="0"/>
-    <w:lsdException w:name="Light Shading Accent 4" w:semiHidden="0" w:uiPriority="60" w:unhideWhenUsed="0"/>
-    <w:lsdException w:name="Light List Accent 4" w:semiHidden="0" w:uiPriority="61" w:unhideWhenUsed="0"/>
-    <w:lsdException w:name="Light Grid Accent 4" w:semiHidden="0" w:uiPriority="62" w:unhideWhenUsed="0"/>
-    <w:lsdException w:name="Medium Shading 1 Accent 4" w:semiHidden="0" w:uiPriority="63" w:unhideWhenUsed="0"/>
-    <w:lsdException w:name="Medium Shading 2 Accent 4" w:semiHidden="0" w:uiPriority="64" w:unhideWhenUsed="0"/>
-    <w:lsdException w:name="Medium List 1 Accent 4" w:semiHidden="0" w:uiPriority="65" w:unhideWhenUsed="0"/>
-    <w:lsdException w:name="Medium List 2 Accent 4" w:semiHidden="0" w:uiPriority="66" w:unhideWhenUsed="0"/>
-    <w:lsdException w:name="Medium Grid 1 Accent 4" w:semiHidden="0" w:uiPriority="67" w:unhideWhenUsed="0"/>
-    <w:lsdException w:name="Medium Grid 2 Accent 4" w:semiHidden="0" w:uiPriority="68" w:unhideWhenUsed="0"/>
-    <w:lsdException w:name="Medium Grid 3 Accent 4" w:semiHidden="0" w:uiPriority="69" w:unhideWhenUsed="0"/>
-    <w:lsdException w:name="Dark List Accent 4" w:semiHidden="0" w:uiPriority="70" w:unhideWhenUsed="0"/>
-    <w:lsdException w:name="Colorful Shading Accent 4" w:semiHidden="0" w:uiPriority="71" w:unhideWhenUsed="0"/>
-    <w:lsdException w:name="Colorful List Accent 4" w:semiHidden="0" w:uiPriority="72" w:unhideWhenUsed="0"/>
-    <w:lsdException w:name="Colorful Grid Accent 4" w:semiHidden="0" w:uiPriority="73" w:unhideWhenUsed="0"/>
-    <w:lsdException w:name="Light Shading Accent 5" w:semiHidden="0" w:uiPriority="60" w:unhideWhenUsed="0"/>
-    <w:lsdException w:name="Light List Accent 5" w:semiHidden="0" w:uiPriority="61" w:unhideWhenUsed="0"/>
-    <w:lsdException w:name="Light Grid Accent 5" w:semiHidden="0" w:uiPriority="62" w:unhideWhenUsed="0"/>
-    <w:lsdException w:name="Medium Shading 1 Accent 5" w:semiHidden="0" w:uiPriority="63" w:unhideWhenUsed="0"/>
-    <w:lsdException w:name="Medium Shading 2 Accent 5" w:semiHidden="0" w:uiPriority="64" w:unhideWhenUsed="0"/>
-    <w:lsdException w:name="Medium List 1 Accent 5" w:semiHidden="0" w:uiPriority="65" w:unhideWhenUsed="0"/>
-    <w:lsdException w:name="Medium List 2 Accent 5" w:semiHidden="0" w:uiPriority="66" w:unhideWhenUsed="0"/>
-    <w:lsdException w:name="Medium Grid 1 Accent 5" w:semiHidden="0" w:uiPriority="67" w:unhideWhenUsed="0"/>
-    <w:lsdException w:name="Medium Grid 2 Accent 5" w:semiHidden="0" w:uiPriority="68" w:unhideWhenUsed="0"/>
-    <w:lsdException w:name="Medium Grid 3 Accent 5" w:semiHidden="0" w:uiPriority="69" w:unhideWhenUsed="0"/>
-    <w:lsdException w:name="Dark List Accent 5" w:semiHidden="0" w:uiPriority="70" w:unhideWhenUsed="0"/>
-    <w:lsdException w:name="Colorful Shading Accent 5" w:semiHidden="0" w:uiPriority="71" w:unhideWhenUsed="0"/>
-    <w:lsdException w:name="Colorful List Accent 5" w:semiHidden="0" w:uiPriority="72" w:unhideWhenUsed="0"/>
-    <w:lsdException w:name="Colorful Grid Accent 5" w:semiHidden="0" w:uiPriority="73" w:unhideWhenUsed="0"/>
-    <w:lsdException w:name="Light Shading Accent 6" w:semiHidden="0" w:uiPriority="60" w:unhideWhenUsed="0"/>
-    <w:lsdException w:name="Light List Accent 6" w:semiHidden="0" w:uiPriority="61" w:unhideWhenUsed="0"/>
-    <w:lsdException w:name="Light Grid Accent 6" w:semiHidden="0" w:uiPriority="62" w:unhideWhenUsed="0"/>
-    <w:lsdException w:name="Medium Shading 1 Accent 6" w:semiHidden="0" w:uiPriority="63" w:unhideWhenUsed="0"/>
-    <w:lsdException w:name="Medium Shading 2 Accent 6" w:semiHidden="0" w:uiPriority="64" w:unhideWhenUsed="0"/>
-    <w:lsdException w:name="Medium List 1 Accent 6" w:semiHidden="0" w:uiPriority="65" w:unhideWhenUsed="0"/>
-    <w:lsdException w:name="Medium List 2 Accent 6" w:semiHidden="0" w:uiPriority="66" w:unhideWhenUsed="0"/>
-    <w:lsdException w:name="Medium Grid 1 Accent 6" w:semiHidden="0" w:uiPriority="67" w:unhideWhenUsed="0"/>
-    <w:lsdException w:name="Medium Grid 2 Accent 6" w:semiHidden="0" w:uiPriority="68" w:unhideWhenUsed="0"/>
-    <w:lsdException w:name="Medium Grid 3 Accent 6" w:semiHidden="0" w:uiPriority="69" w:unhideWhenUsed="0"/>
-    <w:lsdException w:name="Dark List Accent 6" w:semiHidden="0" w:uiPriority="70" w:unhideWhenUsed="0"/>
-    <w:lsdException w:name="Colorful Shading Accent 6" w:semiHidden="0" w:uiPriority="71" w:unhideWhenUsed="0"/>
-    <w:lsdException w:name="Colorful List Accent 6" w:semiHidden="0" w:uiPriority="72" w:unhideWhenUsed="0"/>
-    <w:lsdException w:name="Colorful Grid Accent 6" w:semiHidden="0" w:uiPriority="73" w:unhideWhenUsed="0"/>
-    <w:lsdException w:name="Subtle Emphasis" w:semiHidden="0" w:uiPriority="19" w:unhideWhenUsed="0" w:qFormat="1"/>
-    <w:lsdException w:name="Intense Emphasis" w:semiHidden="0" w:uiPriority="21" w:unhideWhenUsed="0" w:qFormat="1"/>
-    <w:lsdException w:name="Subtle Reference" w:semiHidden="0" w:uiPriority="31" w:unhideWhenUsed="0" w:qFormat="1"/>
-    <w:lsdException w:name="Intense Reference" w:semiHidden="0" w:uiPriority="32" w:unhideWhenUsed="0" w:qFormat="1"/>
-    <w:lsdException w:name="Book Title" w:semiHidden="0" w:uiPriority="33" w:unhideWhenUsed="0" w:qFormat="1"/>
-    <w:lsdException w:name="Bibliography" w:uiPriority="37"/>
-    <w:lsdException w:name="TOC Heading" w:uiPriority="39" w:qFormat="1"/>
-  </w:latentStyles>
-  <w:style w:type="paragraph" w:default="1" w:styleId="Standaard">
-    <w:name w:val="Normal"/>
-    <w:qFormat/>
-  </w:style>
-  <w:style w:type="character" w:default="1" w:styleId="Standaardalinea-lettertype">
-    <w:name w:val="Default Paragraph Font"/>
-    <w:uiPriority w:val="1"/>
-    <w:semiHidden/>
-    <w:unhideWhenUsed/>
-  </w:style>
-  <w:style w:type="table" w:default="1" w:styleId="Standaardtabel">
-    <w:name w:val="Normal Table"/>
-    <w:uiPriority w:val="99"/>
-    <w:semiHidden/>
-    <w:unhideWhenUsed/>
-    <w:tblPr>
-      <w:tblInd w:w="0" w:type="dxa"/>
-      <w:tblCellMar>
-        <w:top w:w="0" w:type="dxa"/>
-        <w:left w:w="108" w:type="dxa"/>
-        <w:bottom w:w="0" w:type="dxa"/>
-        <w:right w:w="108" w:type="dxa"/>
-      </w:tblCellMar>
-    </w:tblPr>
-  </w:style>
-  <w:style w:type="numbering" w:default="1" w:styleId="Geenlijst">
-    <w:name w:val="No List"/>
-    <w:uiPriority w:val="99"/>
-    <w:semiHidden/>
-    <w:unhideWhenUsed/>
-  </w:style>
-  <w:style w:type="table" w:styleId="Tabelraster">
-    <w:name w:val="Table Grid"/>
-    <w:basedOn w:val="Standaardtabel"/>
-    <w:uiPriority w:val="59"/>
-    <w:rsid w:val="003B1D9E"/>
-    <w:pPr>
-      <w:spacing w:after="0" w:line="240" w:lineRule="auto"/>
-    </w:pPr>
-    <w:tblPr>
-      <w:tblBorders>
-        <w:top w:val="single" w:sz="4" w:space="0" w:color="auto"/>
-        <w:left w:val="single" w:sz="4" w:space="0" w:color="auto"/>
-        <w:bottom w:val="single" w:sz="4" w:space="0" w:color="auto"/>
-        <w:right w:val="single" w:sz="4" w:space="0" w:color="auto"/>
-        <w:insideH w:val="single" w:sz="4" w:space="0" w:color="auto"/>
-        <w:insideV w:val="single" w:sz="4" w:space="0" w:color="auto"/>
-      </w:tblBorders>
-    </w:tblPr>
-  </w:style>
-  <w:style w:type="paragraph" w:styleId="Lijstalinea">
-    <w:name w:val="List Paragraph"/>
-    <w:basedOn w:val="Standaard"/>
+    <w:basedOn w:val="Normal"/>
     <w:uiPriority w:val="34"/>
     <w:qFormat/>
     <w:rsid w:val="003652D3"/>

</xml_diff>